<commit_message>
Ammended presentation and meeting errors
</commit_message>
<xml_diff>
--- a/Minutes/Minutes - 27th Jan 2017.docx
+++ b/Minutes/Minutes - 27th Jan 2017.docx
@@ -1,6 +1,6 @@
 
 <file path=word/document.xml><?xml version="1.0" encoding="utf-8"?>
-<w:document xmlns:ve="http://schemas.openxmlformats.org/markup-compatibility/2006" xmlns:o="urn:schemas-microsoft-com:office:office" xmlns:r="http://schemas.openxmlformats.org/officeDocument/2006/relationships" xmlns:m="http://schemas.openxmlformats.org/officeDocument/2006/math" xmlns:v="urn:schemas-microsoft-com:vml" xmlns:wp="http://schemas.openxmlformats.org/drawingml/2006/wordprocessingDrawing" xmlns:w10="urn:schemas-microsoft-com:office:word" xmlns:w="http://schemas.openxmlformats.org/wordprocessingml/2006/main" xmlns:wne="http://schemas.microsoft.com/office/word/2006/wordml">
+<w:document xmlns:wpc="http://schemas.microsoft.com/office/word/2010/wordprocessingCanvas" xmlns:mc="http://schemas.openxmlformats.org/markup-compatibility/2006" xmlns:o="urn:schemas-microsoft-com:office:office" xmlns:r="http://schemas.openxmlformats.org/officeDocument/2006/relationships" xmlns:m="http://schemas.openxmlformats.org/officeDocument/2006/math" xmlns:v="urn:schemas-microsoft-com:vml" xmlns:wp14="http://schemas.microsoft.com/office/word/2010/wordprocessingDrawing" xmlns:wp="http://schemas.openxmlformats.org/drawingml/2006/wordprocessingDrawing" xmlns:w10="urn:schemas-microsoft-com:office:word" xmlns:w="http://schemas.openxmlformats.org/wordprocessingml/2006/main" xmlns:w14="http://schemas.microsoft.com/office/word/2010/wordml" xmlns:w15="http://schemas.microsoft.com/office/word/2012/wordml" xmlns:wpg="http://schemas.microsoft.com/office/word/2010/wordprocessingGroup" xmlns:wpi="http://schemas.microsoft.com/office/word/2010/wordprocessingInk" xmlns:wne="http://schemas.microsoft.com/office/word/2006/wordml" xmlns:wps="http://schemas.microsoft.com/office/word/2010/wordprocessingShape" mc:Ignorable="w14 w15 wp14">
   <w:body>
     <w:p>
       <w:pPr>
@@ -21,7 +21,7 @@
             <v:stroke joinstyle="miter"/>
             <v:path gradientshapeok="t" o:connecttype="rect"/>
           </v:shapetype>
-          <v:shape id="Text Box 8" o:spid="_x0000_s1026" type="#_x0000_t202" alt="Contact information" style="position:absolute;margin-left:922.8pt;margin-top:66pt;width:507pt;height:64.8pt;z-index:251660288;visibility:visible;mso-width-percent:765;mso-wrap-distance-top:50.4pt;mso-wrap-distance-bottom:50.4pt;mso-position-horizontal:right;mso-position-horizontal-relative:margin;mso-position-vertical-relative:page;mso-width-percent:765;mso-height-relative:margin" o:gfxdata="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" o:allowoverlap="f" filled="f" stroked="f" strokeweight=".5pt">
+          <v:shape id="Text Box 8" o:spid="_x0000_s1026" type="#_x0000_t202" alt="Contact information" style="position:absolute;margin-left:1378.6pt;margin-top:66pt;width:507pt;height:64.8pt;z-index:251660288;visibility:visible;mso-width-percent:765;mso-wrap-distance-top:50.4pt;mso-wrap-distance-bottom:50.4pt;mso-position-horizontal:right;mso-position-horizontal-relative:margin;mso-position-vertical-relative:page;mso-width-percent:765;mso-height-relative:margin" o:gfxdata="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" o:allowoverlap="f" filled="f" stroked="f" strokeweight=".5pt">
             <v:textbox inset="0,0,0,0">
               <w:txbxContent>
                 <w:tbl>
@@ -31,11 +31,11 @@
                       <w:left w:w="0" w:type="dxa"/>
                       <w:right w:w="0" w:type="dxa"/>
                     </w:tblCellMar>
-                    <w:tblLook w:val="04A0"/>
+                    <w:tblLook w:val="04A0" w:firstRow="1" w:lastRow="0" w:firstColumn="1" w:lastColumn="0" w:noHBand="0" w:noVBand="1"/>
                   </w:tblPr>
                   <w:tblGrid>
                     <w:gridCol w:w="361"/>
-                    <w:gridCol w:w="7600"/>
+                    <w:gridCol w:w="7602"/>
                     <w:gridCol w:w="202"/>
                     <w:gridCol w:w="202"/>
                     <w:gridCol w:w="1010"/>
@@ -69,6 +69,7 @@
                           <w:dataBinding w:prefixMappings="xmlns:ns0='http://purl.org/dc/elements/1.1/' xmlns:ns1='http://schemas.openxmlformats.org/package/2006/metadata/core-properties' " w:xpath="/ns1:coreProperties[1]/ns0:creator[1]" w:storeItemID="{6C3C8BC8-F283-45AE-878A-BAB7291924A1}"/>
                           <w:text/>
                         </w:sdtPr>
+                        <w:sdtEndPr/>
                         <w:sdtContent>
                           <w:p>
                             <w:pPr>
@@ -210,8 +211,6 @@
         </w:rPr>
         <w:t>Yes</w:t>
       </w:r>
-      <w:bookmarkStart w:id="0" w:name="_GoBack"/>
-      <w:bookmarkEnd w:id="0"/>
     </w:p>
     <w:p/>
     <w:p>
@@ -269,7 +268,23 @@
           <w:b/>
           <w:sz w:val="24"/>
         </w:rPr>
-        <w:t>00pm – 1:13pm : Reviewed completed</w:t>
+        <w:t xml:space="preserve">00pm – </w:t>
+      </w:r>
+      <w:bookmarkStart w:id="0" w:name="_GoBack"/>
+      <w:bookmarkEnd w:id="0"/>
+      <w:r>
+        <w:rPr>
+          <w:b/>
+          <w:sz w:val="24"/>
+        </w:rPr>
+        <w:t>1:13pm:</w:t>
+      </w:r>
+      <w:r>
+        <w:rPr>
+          <w:b/>
+          <w:sz w:val="24"/>
+        </w:rPr>
+        <w:t xml:space="preserve"> Reviewed completed</w:t>
       </w:r>
       <w:r>
         <w:rPr>
@@ -333,7 +348,7 @@
           <w:b/>
           <w:sz w:val="24"/>
         </w:rPr>
-        <w:t>concpets</w:t>
+        <w:t>concepts</w:t>
       </w:r>
       <w:r>
         <w:rPr>
@@ -390,14 +405,14 @@
           <w:b/>
           <w:sz w:val="24"/>
         </w:rPr>
-        <w:t xml:space="preserve">ed game concept </w:t>
-      </w:r>
-      <w:r>
-        <w:rPr>
-          <w:b/>
-          <w:sz w:val="24"/>
-        </w:rPr>
-        <w:t xml:space="preserve">. </w:t>
+        <w:t xml:space="preserve">ed game </w:t>
+      </w:r>
+      <w:r>
+        <w:rPr>
+          <w:b/>
+          <w:sz w:val="24"/>
+        </w:rPr>
+        <w:t xml:space="preserve">concept. </w:t>
       </w:r>
     </w:p>
     <w:p>
@@ -546,29 +561,11 @@
         <w:spacing w:after="0" w:line="264" w:lineRule="auto"/>
       </w:pPr>
       <w:r>
-        <w:t xml:space="preserve">The meeting today began with team members disclosing the research they had carried out from the first block of task. </w:t>
-      </w:r>
-      <w:r>
-        <w:t>Using our research we were able to brainstorm several informed gameplay concepts. The next agenda of the day was to vote for a finalised concept. The settled concpet consisted of twich mechanics, trajectory, stamia and momentum. Players compete against each other by catapulitng birds agaisnt a gamespace whilst continuely switching</w:t>
-      </w:r>
-      <w:r>
-        <w:t xml:space="preserve"> between the input keys to flap the wings of the birds (twich mechanic). Flaping the wings of the birds come in direct correlation with the stamina of the bird. The more players flap the less stamia the bird has. Once the stamia of the bird reaches zero the bird will proceed to dive or crash. If the player haults flapping the bird will enter rest mode and the stamia will begin to re-generate. Depending on the momentum of the bird upon crashing the bird may bounce of</w:t>
-      </w:r>
-      <w:r>
-        <w:t>f</w:t>
-      </w:r>
-      <w:r>
-        <w:t xml:space="preserve"> the terrian in turn increasing the distance traveled by the bird. The momentum is controlled through a power </w:t>
+        <w:t xml:space="preserve">The meeting today began with team members disclosing the research they had carried out from the first block of tasks. Using our research we were able to brainstorm several informed gameplay concepts. The next agenda of the day was to vote for a finalised concept. The settled concept consisted of twitch mechanics, trajectory, stamina, and momentum. Players compete against each other by catapulting birds against a gamespace whilst continually switching between the input keys to flap the wings of the birds (which mechanic). Flapping the wings of the birds come in direct correlation with the stamina of the bird. The more players flap the less stamina the bird has. Once the stamina of the bird reaches zero the bird will proceed to dive or crash. If the player halts flapping the bird will enter rest mode and the stamina will begin to regenerate. Depending on the momentum of the bird upon crashing the bird may bounce off the terrain, in turn, increasing the distance traveled by the bird. The momentum is controlled through a power </w:t>
       </w:r>
       <w:r>
         <w:lastRenderedPageBreak/>
-        <w:t>bar</w:t>
-      </w:r>
-      <w:r>
-        <w:t xml:space="preserve"> similiar to those of golfing games where landing in the correct zone would send the bird flying at full momentum whereas any earlier zone will equal to less momentum. At the end of the turn the player who traveled the farthest wins the round. The final aganda of the meeting was assign prerequist task for our presentation this upcoming sprint. </w:t>
-      </w:r>
-      <w:r>
-        <w:t xml:space="preserve">  </w:t>
+        <w:t xml:space="preserve">bar similar to those of golfing games where landing in the correct zone would send the bird flying at full momentum whereas any earlier zone will equal to less momentum. At the end of the turn, the player who traveled the farthest wins the round. The final agenda of the meeting was assigned the prerequisite tasks for our presentation this upcoming sprint.   </w:t>
       </w:r>
     </w:p>
     <w:sectPr>
@@ -586,7 +583,7 @@
 </file>
 
 <file path=word/endnotes.xml><?xml version="1.0" encoding="utf-8"?>
-<w:endnotes xmlns:ve="http://schemas.openxmlformats.org/markup-compatibility/2006" xmlns:o="urn:schemas-microsoft-com:office:office" xmlns:r="http://schemas.openxmlformats.org/officeDocument/2006/relationships" xmlns:m="http://schemas.openxmlformats.org/officeDocument/2006/math" xmlns:v="urn:schemas-microsoft-com:vml" xmlns:wp="http://schemas.openxmlformats.org/drawingml/2006/wordprocessingDrawing" xmlns:w10="urn:schemas-microsoft-com:office:word" xmlns:w="http://schemas.openxmlformats.org/wordprocessingml/2006/main" xmlns:wne="http://schemas.microsoft.com/office/word/2006/wordml">
+<w:endnotes xmlns:wpc="http://schemas.microsoft.com/office/word/2010/wordprocessingCanvas" xmlns:mc="http://schemas.openxmlformats.org/markup-compatibility/2006" xmlns:o="urn:schemas-microsoft-com:office:office" xmlns:r="http://schemas.openxmlformats.org/officeDocument/2006/relationships" xmlns:m="http://schemas.openxmlformats.org/officeDocument/2006/math" xmlns:v="urn:schemas-microsoft-com:vml" xmlns:wp14="http://schemas.microsoft.com/office/word/2010/wordprocessingDrawing" xmlns:wp="http://schemas.openxmlformats.org/drawingml/2006/wordprocessingDrawing" xmlns:w10="urn:schemas-microsoft-com:office:word" xmlns:w="http://schemas.openxmlformats.org/wordprocessingml/2006/main" xmlns:w14="http://schemas.microsoft.com/office/word/2010/wordml" xmlns:w15="http://schemas.microsoft.com/office/word/2012/wordml" xmlns:wpg="http://schemas.microsoft.com/office/word/2010/wordprocessingGroup" xmlns:wpi="http://schemas.microsoft.com/office/word/2010/wordprocessingInk" xmlns:wne="http://schemas.microsoft.com/office/word/2006/wordml" xmlns:wps="http://schemas.microsoft.com/office/word/2010/wordprocessingShape" mc:Ignorable="w14 w15 wp14">
   <w:endnote w:type="separator" w:id="-1">
     <w:p>
       <w:pPr>
@@ -611,7 +608,7 @@
 </file>
 
 <file path=word/footer1.xml><?xml version="1.0" encoding="utf-8"?>
-<w:ftr xmlns:ve="http://schemas.openxmlformats.org/markup-compatibility/2006" xmlns:o="urn:schemas-microsoft-com:office:office" xmlns:r="http://schemas.openxmlformats.org/officeDocument/2006/relationships" xmlns:m="http://schemas.openxmlformats.org/officeDocument/2006/math" xmlns:v="urn:schemas-microsoft-com:vml" xmlns:wp="http://schemas.openxmlformats.org/drawingml/2006/wordprocessingDrawing" xmlns:w10="urn:schemas-microsoft-com:office:word" xmlns:w="http://schemas.openxmlformats.org/wordprocessingml/2006/main" xmlns:wne="http://schemas.microsoft.com/office/word/2006/wordml">
+<w:ftr xmlns:wpc="http://schemas.microsoft.com/office/word/2010/wordprocessingCanvas" xmlns:mc="http://schemas.openxmlformats.org/markup-compatibility/2006" xmlns:o="urn:schemas-microsoft-com:office:office" xmlns:r="http://schemas.openxmlformats.org/officeDocument/2006/relationships" xmlns:m="http://schemas.openxmlformats.org/officeDocument/2006/math" xmlns:v="urn:schemas-microsoft-com:vml" xmlns:wp14="http://schemas.microsoft.com/office/word/2010/wordprocessingDrawing" xmlns:wp="http://schemas.openxmlformats.org/drawingml/2006/wordprocessingDrawing" xmlns:w10="urn:schemas-microsoft-com:office:word" xmlns:w="http://schemas.openxmlformats.org/wordprocessingml/2006/main" xmlns:w14="http://schemas.microsoft.com/office/word/2010/wordml" xmlns:w15="http://schemas.microsoft.com/office/word/2012/wordml" xmlns:wpg="http://schemas.microsoft.com/office/word/2010/wordprocessingGroup" xmlns:wpi="http://schemas.microsoft.com/office/word/2010/wordprocessingInk" xmlns:wne="http://schemas.microsoft.com/office/word/2006/wordml" xmlns:wps="http://schemas.microsoft.com/office/word/2010/wordprocessingShape" mc:Ignorable="w14 w15 wp14">
   <w:p>
     <w:pPr>
       <w:pStyle w:val="Footer"/>
@@ -626,7 +623,7 @@
           <v:stroke joinstyle="miter"/>
           <v:path gradientshapeok="t" o:connecttype="rect"/>
         </v:shapetype>
-        <v:shape id="Text Box 2" o:spid="_x0000_s4097" type="#_x0000_t202" alt="Footer graphic" style="position:absolute;margin-left:0;margin-top:0;width:468.2pt;height:14.4pt;z-index:251663360;visibility:visible;mso-width-percent:765;mso-top-percent:545;mso-wrap-distance-top:50.4pt;mso-wrap-distance-bottom:50.4pt;mso-position-horizontal:center;mso-position-horizontal-relative:page;mso-position-vertical-relative:bottom-margin-area;mso-width-percent:765;mso-top-percent:545;mso-height-relative:margin" o:gfxdata="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" o:allowoverlap="f" filled="f" stroked="f" strokeweight=".5pt">
+        <v:shape id="Text Box 2" o:spid="_x0000_s2049" type="#_x0000_t202" alt="Footer graphic" style="position:absolute;margin-left:0;margin-top:0;width:468.2pt;height:14.4pt;z-index:251663360;visibility:visible;mso-width-percent:765;mso-top-percent:545;mso-wrap-distance-top:50.4pt;mso-wrap-distance-bottom:50.4pt;mso-position-horizontal:center;mso-position-horizontal-relative:page;mso-position-vertical-relative:bottom-margin-area;mso-width-percent:765;mso-top-percent:545;mso-height-relative:margin" o:gfxdata="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" o:allowoverlap="f" filled="f" stroked="f" strokeweight=".5pt">
           <v:textbox inset="0,0,0,0">
             <w:txbxContent>
               <w:tbl>
@@ -636,7 +633,7 @@
                     <w:left w:w="0" w:type="dxa"/>
                     <w:right w:w="0" w:type="dxa"/>
                   </w:tblCellMar>
-                  <w:tblLook w:val="04A0"/>
+                  <w:tblLook w:val="04A0" w:firstRow="1" w:lastRow="0" w:firstColumn="1" w:lastColumn="0" w:noHBand="0" w:noVBand="1"/>
                 </w:tblPr>
                 <w:tblGrid>
                   <w:gridCol w:w="362"/>
@@ -748,7 +745,7 @@
 </file>
 
 <file path=word/footnotes.xml><?xml version="1.0" encoding="utf-8"?>
-<w:footnotes xmlns:ve="http://schemas.openxmlformats.org/markup-compatibility/2006" xmlns:o="urn:schemas-microsoft-com:office:office" xmlns:r="http://schemas.openxmlformats.org/officeDocument/2006/relationships" xmlns:m="http://schemas.openxmlformats.org/officeDocument/2006/math" xmlns:v="urn:schemas-microsoft-com:vml" xmlns:wp="http://schemas.openxmlformats.org/drawingml/2006/wordprocessingDrawing" xmlns:w10="urn:schemas-microsoft-com:office:word" xmlns:w="http://schemas.openxmlformats.org/wordprocessingml/2006/main" xmlns:wne="http://schemas.microsoft.com/office/word/2006/wordml">
+<w:footnotes xmlns:wpc="http://schemas.microsoft.com/office/word/2010/wordprocessingCanvas" xmlns:mc="http://schemas.openxmlformats.org/markup-compatibility/2006" xmlns:o="urn:schemas-microsoft-com:office:office" xmlns:r="http://schemas.openxmlformats.org/officeDocument/2006/relationships" xmlns:m="http://schemas.openxmlformats.org/officeDocument/2006/math" xmlns:v="urn:schemas-microsoft-com:vml" xmlns:wp14="http://schemas.microsoft.com/office/word/2010/wordprocessingDrawing" xmlns:wp="http://schemas.openxmlformats.org/drawingml/2006/wordprocessingDrawing" xmlns:w10="urn:schemas-microsoft-com:office:word" xmlns:w="http://schemas.openxmlformats.org/wordprocessingml/2006/main" xmlns:w14="http://schemas.microsoft.com/office/word/2010/wordml" xmlns:w15="http://schemas.microsoft.com/office/word/2012/wordml" xmlns:wpg="http://schemas.microsoft.com/office/word/2010/wordprocessingGroup" xmlns:wpi="http://schemas.microsoft.com/office/word/2010/wordprocessingInk" xmlns:wne="http://schemas.microsoft.com/office/word/2006/wordml" xmlns:wps="http://schemas.microsoft.com/office/word/2010/wordprocessingShape" mc:Ignorable="w14 w15 wp14">
   <w:footnote w:type="separator" w:id="-1">
     <w:p>
       <w:pPr>
@@ -773,7 +770,7 @@
 </file>
 
 <file path=word/header1.xml><?xml version="1.0" encoding="utf-8"?>
-<w:hdr xmlns:ve="http://schemas.openxmlformats.org/markup-compatibility/2006" xmlns:o="urn:schemas-microsoft-com:office:office" xmlns:r="http://schemas.openxmlformats.org/officeDocument/2006/relationships" xmlns:m="http://schemas.openxmlformats.org/officeDocument/2006/math" xmlns:v="urn:schemas-microsoft-com:vml" xmlns:wp="http://schemas.openxmlformats.org/drawingml/2006/wordprocessingDrawing" xmlns:w10="urn:schemas-microsoft-com:office:word" xmlns:w="http://schemas.openxmlformats.org/wordprocessingml/2006/main" xmlns:wne="http://schemas.microsoft.com/office/word/2006/wordml">
+<w:hdr xmlns:wpc="http://schemas.microsoft.com/office/word/2010/wordprocessingCanvas" xmlns:mc="http://schemas.openxmlformats.org/markup-compatibility/2006" xmlns:o="urn:schemas-microsoft-com:office:office" xmlns:r="http://schemas.openxmlformats.org/officeDocument/2006/relationships" xmlns:m="http://schemas.openxmlformats.org/officeDocument/2006/math" xmlns:v="urn:schemas-microsoft-com:vml" xmlns:wp14="http://schemas.microsoft.com/office/word/2010/wordprocessingDrawing" xmlns:wp="http://schemas.openxmlformats.org/drawingml/2006/wordprocessingDrawing" xmlns:w10="urn:schemas-microsoft-com:office:word" xmlns:w="http://schemas.openxmlformats.org/wordprocessingml/2006/main" xmlns:w14="http://schemas.microsoft.com/office/word/2010/wordml" xmlns:w15="http://schemas.microsoft.com/office/word/2012/wordml" xmlns:wpg="http://schemas.microsoft.com/office/word/2010/wordprocessingGroup" xmlns:wpi="http://schemas.microsoft.com/office/word/2010/wordprocessingInk" xmlns:wne="http://schemas.microsoft.com/office/word/2006/wordml" xmlns:wps="http://schemas.microsoft.com/office/word/2010/wordprocessingShape" mc:Ignorable="w14 w15 wp14">
   <w:p>
     <w:pPr>
       <w:pStyle w:val="Header"/>
@@ -788,7 +785,7 @@
           <v:stroke joinstyle="miter"/>
           <v:path gradientshapeok="t" o:connecttype="rect"/>
         </v:shapetype>
-        <v:shape id="Text Box 3" o:spid="_x0000_s4098" type="#_x0000_t202" alt="Footer graphic with page number" style="position:absolute;margin-left:0;margin-top:0;width:468.2pt;height:14.4pt;z-index:251665408;visibility:visible;mso-width-percent:765;mso-top-percent:545;mso-wrap-distance-top:50.4pt;mso-wrap-distance-bottom:50.4pt;mso-position-horizontal:center;mso-position-horizontal-relative:page;mso-position-vertical-relative:bottom-margin-area;mso-width-percent:765;mso-top-percent:545;mso-height-relative:margin" o:gfxdata="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" o:allowoverlap="f" filled="f" stroked="f" strokeweight=".5pt">
+        <v:shape id="Text Box 3" o:spid="_x0000_s2050" type="#_x0000_t202" alt="Footer graphic with page number" style="position:absolute;margin-left:0;margin-top:0;width:468.2pt;height:14.4pt;z-index:251665408;visibility:visible;mso-width-percent:765;mso-top-percent:545;mso-wrap-distance-top:50.4pt;mso-wrap-distance-bottom:50.4pt;mso-position-horizontal:center;mso-position-horizontal-relative:page;mso-position-vertical-relative:bottom-margin-area;mso-width-percent:765;mso-top-percent:545;mso-height-relative:margin" o:gfxdata="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" o:allowoverlap="f" filled="f" stroked="f" strokeweight=".5pt">
           <v:textbox inset="0,0,0,0">
             <w:txbxContent>
               <w:tbl>
@@ -798,7 +795,7 @@
                     <w:left w:w="0" w:type="dxa"/>
                     <w:right w:w="0" w:type="dxa"/>
                   </w:tblCellMar>
-                  <w:tblLook w:val="04A0"/>
+                  <w:tblLook w:val="04A0" w:firstRow="1" w:lastRow="0" w:firstColumn="1" w:lastColumn="0" w:noHBand="0" w:noVBand="1"/>
                 </w:tblPr>
                 <w:tblGrid>
                   <w:gridCol w:w="362"/>
@@ -910,7 +907,7 @@
 </file>
 
 <file path=word/header2.xml><?xml version="1.0" encoding="utf-8"?>
-<w:hdr xmlns:ve="http://schemas.openxmlformats.org/markup-compatibility/2006" xmlns:o="urn:schemas-microsoft-com:office:office" xmlns:r="http://schemas.openxmlformats.org/officeDocument/2006/relationships" xmlns:m="http://schemas.openxmlformats.org/officeDocument/2006/math" xmlns:v="urn:schemas-microsoft-com:vml" xmlns:wp="http://schemas.openxmlformats.org/drawingml/2006/wordprocessingDrawing" xmlns:w10="urn:schemas-microsoft-com:office:word" xmlns:w="http://schemas.openxmlformats.org/wordprocessingml/2006/main" xmlns:wne="http://schemas.microsoft.com/office/word/2006/wordml">
+<w:hdr xmlns:wpc="http://schemas.microsoft.com/office/word/2010/wordprocessingCanvas" xmlns:mc="http://schemas.openxmlformats.org/markup-compatibility/2006" xmlns:o="urn:schemas-microsoft-com:office:office" xmlns:r="http://schemas.openxmlformats.org/officeDocument/2006/relationships" xmlns:m="http://schemas.openxmlformats.org/officeDocument/2006/math" xmlns:v="urn:schemas-microsoft-com:vml" xmlns:wp14="http://schemas.microsoft.com/office/word/2010/wordprocessingDrawing" xmlns:wp="http://schemas.openxmlformats.org/drawingml/2006/wordprocessingDrawing" xmlns:w10="urn:schemas-microsoft-com:office:word" xmlns:w="http://schemas.openxmlformats.org/wordprocessingml/2006/main" xmlns:w14="http://schemas.microsoft.com/office/word/2010/wordml" xmlns:w15="http://schemas.microsoft.com/office/word/2012/wordml" xmlns:wpg="http://schemas.microsoft.com/office/word/2010/wordprocessingGroup" xmlns:wpi="http://schemas.microsoft.com/office/word/2010/wordprocessingInk" xmlns:wne="http://schemas.microsoft.com/office/word/2006/wordml" xmlns:wps="http://schemas.microsoft.com/office/word/2010/wordprocessingShape" mc:Ignorable="w14 w15 wp14">
   <w:p>
     <w:pPr>
       <w:pStyle w:val="Header"/>
@@ -935,8 +932,8 @@
 </file>
 
 <file path=word/numbering.xml><?xml version="1.0" encoding="utf-8"?>
-<w:numbering xmlns:ve="http://schemas.openxmlformats.org/markup-compatibility/2006" xmlns:o="urn:schemas-microsoft-com:office:office" xmlns:r="http://schemas.openxmlformats.org/officeDocument/2006/relationships" xmlns:m="http://schemas.openxmlformats.org/officeDocument/2006/math" xmlns:v="urn:schemas-microsoft-com:vml" xmlns:wp="http://schemas.openxmlformats.org/drawingml/2006/wordprocessingDrawing" xmlns:w10="urn:schemas-microsoft-com:office:word" xmlns:w="http://schemas.openxmlformats.org/wordprocessingml/2006/main" xmlns:wne="http://schemas.microsoft.com/office/word/2006/wordml">
-  <w:abstractNum w:abstractNumId="0">
+<w:numbering xmlns:wpc="http://schemas.microsoft.com/office/word/2010/wordprocessingCanvas" xmlns:mc="http://schemas.openxmlformats.org/markup-compatibility/2006" xmlns:o="urn:schemas-microsoft-com:office:office" xmlns:r="http://schemas.openxmlformats.org/officeDocument/2006/relationships" xmlns:m="http://schemas.openxmlformats.org/officeDocument/2006/math" xmlns:v="urn:schemas-microsoft-com:vml" xmlns:wp14="http://schemas.microsoft.com/office/word/2010/wordprocessingDrawing" xmlns:wp="http://schemas.openxmlformats.org/drawingml/2006/wordprocessingDrawing" xmlns:w10="urn:schemas-microsoft-com:office:word" xmlns:w="http://schemas.openxmlformats.org/wordprocessingml/2006/main" xmlns:w14="http://schemas.microsoft.com/office/word/2010/wordml" xmlns:w15="http://schemas.microsoft.com/office/word/2012/wordml" xmlns:wpg="http://schemas.microsoft.com/office/word/2010/wordprocessingGroup" xmlns:wpi="http://schemas.microsoft.com/office/word/2010/wordprocessingInk" xmlns:wne="http://schemas.microsoft.com/office/word/2006/wordml" xmlns:wps="http://schemas.microsoft.com/office/word/2010/wordprocessingShape" mc:Ignorable="w14 w15 wp14">
+  <w:abstractNum w:abstractNumId="0" w15:restartNumberingAfterBreak="0">
     <w:nsid w:val="22456777"/>
     <w:multiLevelType w:val="hybridMultilevel"/>
     <w:tmpl w:val="28407AB8"/>
@@ -1049,7 +1046,7 @@
       </w:rPr>
     </w:lvl>
   </w:abstractNum>
-  <w:abstractNum w:abstractNumId="1">
+  <w:abstractNum w:abstractNumId="1" w15:restartNumberingAfterBreak="0">
     <w:nsid w:val="5E8C625C"/>
     <w:multiLevelType w:val="hybridMultilevel"/>
     <w:tmpl w:val="3A54F290"/>
@@ -1162,7 +1159,7 @@
       </w:rPr>
     </w:lvl>
   </w:abstractNum>
-  <w:abstractNum w:abstractNumId="2">
+  <w:abstractNum w:abstractNumId="2" w15:restartNumberingAfterBreak="0">
     <w:nsid w:val="6F5133C8"/>
     <w:multiLevelType w:val="hybridMultilevel"/>
     <w:tmpl w:val="9398A41C"/>
@@ -1288,7 +1285,7 @@
 </file>
 
 <file path=word/styles.xml><?xml version="1.0" encoding="utf-8"?>
-<w:styles xmlns:r="http://schemas.openxmlformats.org/officeDocument/2006/relationships" xmlns:w="http://schemas.openxmlformats.org/wordprocessingml/2006/main">
+<w:styles xmlns:mc="http://schemas.openxmlformats.org/markup-compatibility/2006" xmlns:r="http://schemas.openxmlformats.org/officeDocument/2006/relationships" xmlns:w="http://schemas.openxmlformats.org/wordprocessingml/2006/main" xmlns:w14="http://schemas.microsoft.com/office/word/2010/wordml" xmlns:w15="http://schemas.microsoft.com/office/word/2012/wordml" mc:Ignorable="w14 w15">
   <w:docDefaults>
     <w:rPrDefault>
       <w:rPr>
@@ -1305,148 +1302,378 @@
       </w:pPr>
     </w:pPrDefault>
   </w:docDefaults>
-  <w:latentStyles w:defLockedState="0" w:defUIPriority="99" w:defSemiHidden="1" w:defUnhideWhenUsed="1" w:defQFormat="0" w:count="267">
-    <w:lsdException w:name="Normal" w:semiHidden="0" w:uiPriority="0" w:unhideWhenUsed="0" w:qFormat="1"/>
-    <w:lsdException w:name="heading 1" w:semiHidden="0" w:uiPriority="9" w:unhideWhenUsed="0" w:qFormat="1"/>
-    <w:lsdException w:name="heading 2" w:uiPriority="9" w:qFormat="1"/>
-    <w:lsdException w:name="heading 3" w:uiPriority="9" w:qFormat="1"/>
-    <w:lsdException w:name="heading 4" w:uiPriority="9" w:qFormat="1"/>
-    <w:lsdException w:name="heading 5" w:uiPriority="9" w:qFormat="1"/>
-    <w:lsdException w:name="heading 6" w:uiPriority="9" w:qFormat="1"/>
-    <w:lsdException w:name="heading 7" w:uiPriority="9" w:qFormat="1"/>
-    <w:lsdException w:name="heading 8" w:uiPriority="9" w:qFormat="1"/>
-    <w:lsdException w:name="heading 9" w:uiPriority="9" w:qFormat="1"/>
-    <w:lsdException w:name="toc 1" w:uiPriority="39"/>
-    <w:lsdException w:name="toc 2" w:uiPriority="39"/>
-    <w:lsdException w:name="toc 3" w:uiPriority="39"/>
-    <w:lsdException w:name="toc 4" w:uiPriority="39"/>
-    <w:lsdException w:name="toc 5" w:uiPriority="39"/>
-    <w:lsdException w:name="toc 6" w:uiPriority="39"/>
-    <w:lsdException w:name="toc 7" w:uiPriority="39"/>
-    <w:lsdException w:name="toc 8" w:uiPriority="39"/>
-    <w:lsdException w:name="toc 9" w:uiPriority="39"/>
-    <w:lsdException w:name="header" w:uiPriority="2"/>
-    <w:lsdException w:name="footer" w:uiPriority="2"/>
-    <w:lsdException w:name="caption" w:uiPriority="35" w:qFormat="1"/>
+  <w:latentStyles w:defLockedState="0" w:defUIPriority="99" w:defSemiHidden="0" w:defUnhideWhenUsed="0" w:defQFormat="0" w:count="371">
+    <w:lsdException w:name="Normal" w:uiPriority="0" w:qFormat="1"/>
+    <w:lsdException w:name="heading 1" w:uiPriority="9" w:qFormat="1"/>
+    <w:lsdException w:name="heading 2" w:semiHidden="1" w:uiPriority="9" w:unhideWhenUsed="1" w:qFormat="1"/>
+    <w:lsdException w:name="heading 3" w:semiHidden="1" w:uiPriority="9" w:unhideWhenUsed="1" w:qFormat="1"/>
+    <w:lsdException w:name="heading 4" w:semiHidden="1" w:uiPriority="9" w:unhideWhenUsed="1" w:qFormat="1"/>
+    <w:lsdException w:name="heading 5" w:semiHidden="1" w:uiPriority="9" w:unhideWhenUsed="1" w:qFormat="1"/>
+    <w:lsdException w:name="heading 6" w:semiHidden="1" w:uiPriority="9" w:unhideWhenUsed="1" w:qFormat="1"/>
+    <w:lsdException w:name="heading 7" w:semiHidden="1" w:uiPriority="9" w:unhideWhenUsed="1" w:qFormat="1"/>
+    <w:lsdException w:name="heading 8" w:semiHidden="1" w:uiPriority="9" w:unhideWhenUsed="1" w:qFormat="1"/>
+    <w:lsdException w:name="heading 9" w:semiHidden="1" w:uiPriority="9" w:unhideWhenUsed="1" w:qFormat="1"/>
+    <w:lsdException w:name="index 1" w:semiHidden="1" w:unhideWhenUsed="1"/>
+    <w:lsdException w:name="index 2" w:semiHidden="1" w:unhideWhenUsed="1"/>
+    <w:lsdException w:name="index 3" w:semiHidden="1" w:unhideWhenUsed="1"/>
+    <w:lsdException w:name="index 4" w:semiHidden="1" w:unhideWhenUsed="1"/>
+    <w:lsdException w:name="index 5" w:semiHidden="1" w:unhideWhenUsed="1"/>
+    <w:lsdException w:name="index 6" w:semiHidden="1" w:unhideWhenUsed="1"/>
+    <w:lsdException w:name="index 7" w:semiHidden="1" w:unhideWhenUsed="1"/>
+    <w:lsdException w:name="index 8" w:semiHidden="1" w:unhideWhenUsed="1"/>
+    <w:lsdException w:name="index 9" w:semiHidden="1" w:unhideWhenUsed="1"/>
+    <w:lsdException w:name="toc 1" w:semiHidden="1" w:uiPriority="39" w:unhideWhenUsed="1"/>
+    <w:lsdException w:name="toc 2" w:semiHidden="1" w:uiPriority="39" w:unhideWhenUsed="1"/>
+    <w:lsdException w:name="toc 3" w:semiHidden="1" w:uiPriority="39" w:unhideWhenUsed="1"/>
+    <w:lsdException w:name="toc 4" w:semiHidden="1" w:uiPriority="39" w:unhideWhenUsed="1"/>
+    <w:lsdException w:name="toc 5" w:semiHidden="1" w:uiPriority="39" w:unhideWhenUsed="1"/>
+    <w:lsdException w:name="toc 6" w:semiHidden="1" w:uiPriority="39" w:unhideWhenUsed="1"/>
+    <w:lsdException w:name="toc 7" w:semiHidden="1" w:uiPriority="39" w:unhideWhenUsed="1"/>
+    <w:lsdException w:name="toc 8" w:semiHidden="1" w:uiPriority="39" w:unhideWhenUsed="1"/>
+    <w:lsdException w:name="toc 9" w:semiHidden="1" w:uiPriority="39" w:unhideWhenUsed="1"/>
+    <w:lsdException w:name="Normal Indent" w:semiHidden="1" w:unhideWhenUsed="1"/>
+    <w:lsdException w:name="footnote text" w:semiHidden="1" w:unhideWhenUsed="1"/>
+    <w:lsdException w:name="annotation text" w:semiHidden="1" w:unhideWhenUsed="1"/>
+    <w:lsdException w:name="header" w:semiHidden="1" w:uiPriority="2" w:unhideWhenUsed="1"/>
+    <w:lsdException w:name="footer" w:semiHidden="1" w:uiPriority="2" w:unhideWhenUsed="1"/>
+    <w:lsdException w:name="index heading" w:semiHidden="1" w:unhideWhenUsed="1"/>
+    <w:lsdException w:name="caption" w:semiHidden="1" w:uiPriority="35" w:unhideWhenUsed="1" w:qFormat="1"/>
+    <w:lsdException w:name="table of figures" w:semiHidden="1" w:unhideWhenUsed="1"/>
+    <w:lsdException w:name="envelope address" w:semiHidden="1" w:unhideWhenUsed="1"/>
+    <w:lsdException w:name="envelope return" w:semiHidden="1" w:unhideWhenUsed="1"/>
+    <w:lsdException w:name="footnote reference" w:semiHidden="1" w:unhideWhenUsed="1"/>
+    <w:lsdException w:name="annotation reference" w:semiHidden="1" w:unhideWhenUsed="1"/>
+    <w:lsdException w:name="line number" w:semiHidden="1" w:unhideWhenUsed="1"/>
+    <w:lsdException w:name="page number" w:semiHidden="1" w:unhideWhenUsed="1"/>
+    <w:lsdException w:name="endnote reference" w:semiHidden="1" w:unhideWhenUsed="1"/>
+    <w:lsdException w:name="endnote text" w:semiHidden="1" w:unhideWhenUsed="1"/>
+    <w:lsdException w:name="table of authorities" w:semiHidden="1" w:unhideWhenUsed="1"/>
+    <w:lsdException w:name="macro" w:semiHidden="1" w:unhideWhenUsed="1"/>
+    <w:lsdException w:name="toa heading" w:semiHidden="1" w:unhideWhenUsed="1"/>
+    <w:lsdException w:name="List" w:semiHidden="1" w:unhideWhenUsed="1"/>
+    <w:lsdException w:name="List Bullet" w:semiHidden="1" w:unhideWhenUsed="1"/>
+    <w:lsdException w:name="List Number" w:semiHidden="1" w:unhideWhenUsed="1"/>
+    <w:lsdException w:name="List 2" w:semiHidden="1" w:unhideWhenUsed="1"/>
+    <w:lsdException w:name="List 3" w:semiHidden="1" w:unhideWhenUsed="1"/>
+    <w:lsdException w:name="List 4" w:semiHidden="1" w:unhideWhenUsed="1"/>
+    <w:lsdException w:name="List 5" w:semiHidden="1" w:unhideWhenUsed="1"/>
+    <w:lsdException w:name="List Bullet 2" w:semiHidden="1" w:unhideWhenUsed="1"/>
+    <w:lsdException w:name="List Bullet 3" w:semiHidden="1" w:unhideWhenUsed="1"/>
+    <w:lsdException w:name="List Bullet 4" w:semiHidden="1" w:unhideWhenUsed="1"/>
+    <w:lsdException w:name="List Bullet 5" w:semiHidden="1" w:unhideWhenUsed="1"/>
+    <w:lsdException w:name="List Number 2" w:semiHidden="1" w:unhideWhenUsed="1"/>
+    <w:lsdException w:name="List Number 3" w:semiHidden="1" w:unhideWhenUsed="1"/>
+    <w:lsdException w:name="List Number 4" w:semiHidden="1" w:unhideWhenUsed="1"/>
+    <w:lsdException w:name="List Number 5" w:semiHidden="1" w:unhideWhenUsed="1"/>
     <w:lsdException w:name="Title" w:uiPriority="10" w:qFormat="1"/>
-    <w:lsdException w:name="Closing" w:qFormat="1"/>
-    <w:lsdException w:name="Signature" w:qFormat="1"/>
-    <w:lsdException w:name="Default Paragraph Font" w:uiPriority="1"/>
-    <w:lsdException w:name="Subtitle" w:uiPriority="11" w:qFormat="1"/>
+    <w:lsdException w:name="Closing" w:semiHidden="1" w:unhideWhenUsed="1" w:qFormat="1"/>
+    <w:lsdException w:name="Signature" w:semiHidden="1" w:unhideWhenUsed="1" w:qFormat="1"/>
+    <w:lsdException w:name="Default Paragraph Font" w:semiHidden="1" w:uiPriority="1" w:unhideWhenUsed="1"/>
+    <w:lsdException w:name="Body Text" w:semiHidden="1" w:unhideWhenUsed="1"/>
+    <w:lsdException w:name="Body Text Indent" w:semiHidden="1" w:unhideWhenUsed="1"/>
+    <w:lsdException w:name="List Continue" w:semiHidden="1" w:unhideWhenUsed="1"/>
+    <w:lsdException w:name="List Continue 2" w:semiHidden="1" w:unhideWhenUsed="1"/>
+    <w:lsdException w:name="List Continue 3" w:semiHidden="1" w:unhideWhenUsed="1"/>
+    <w:lsdException w:name="List Continue 4" w:semiHidden="1" w:unhideWhenUsed="1"/>
+    <w:lsdException w:name="List Continue 5" w:semiHidden="1" w:unhideWhenUsed="1"/>
+    <w:lsdException w:name="Message Header" w:semiHidden="1" w:unhideWhenUsed="1"/>
+    <w:lsdException w:name="Subtitle" w:semiHidden="1" w:uiPriority="11" w:unhideWhenUsed="1" w:qFormat="1"/>
+    <w:lsdException w:name="Salutation" w:semiHidden="1" w:unhideWhenUsed="1"/>
+    <w:lsdException w:name="Date" w:semiHidden="1" w:unhideWhenUsed="1"/>
+    <w:lsdException w:name="Body Text First Indent" w:semiHidden="1" w:unhideWhenUsed="1"/>
+    <w:lsdException w:name="Body Text First Indent 2" w:semiHidden="1" w:unhideWhenUsed="1"/>
+    <w:lsdException w:name="Note Heading" w:semiHidden="1" w:unhideWhenUsed="1"/>
+    <w:lsdException w:name="Body Text 2" w:semiHidden="1" w:unhideWhenUsed="1"/>
+    <w:lsdException w:name="Body Text 3" w:semiHidden="1" w:unhideWhenUsed="1"/>
+    <w:lsdException w:name="Body Text Indent 2" w:semiHidden="1" w:unhideWhenUsed="1"/>
+    <w:lsdException w:name="Body Text Indent 3" w:semiHidden="1" w:unhideWhenUsed="1"/>
+    <w:lsdException w:name="Block Text" w:semiHidden="1" w:unhideWhenUsed="1"/>
+    <w:lsdException w:name="Hyperlink" w:semiHidden="1" w:unhideWhenUsed="1"/>
+    <w:lsdException w:name="FollowedHyperlink" w:semiHidden="1" w:unhideWhenUsed="1"/>
     <w:lsdException w:name="Strong" w:uiPriority="22" w:qFormat="1"/>
     <w:lsdException w:name="Emphasis" w:uiPriority="20" w:qFormat="1"/>
-    <w:lsdException w:name="Table Grid" w:semiHidden="0" w:uiPriority="59" w:unhideWhenUsed="0"/>
-    <w:lsdException w:name="Placeholder Text" w:unhideWhenUsed="0"/>
-    <w:lsdException w:name="No Spacing" w:semiHidden="0" w:uiPriority="36" w:unhideWhenUsed="0" w:qFormat="1"/>
-    <w:lsdException w:name="Light Shading" w:semiHidden="0" w:uiPriority="60" w:unhideWhenUsed="0"/>
-    <w:lsdException w:name="Light List" w:semiHidden="0" w:uiPriority="61" w:unhideWhenUsed="0"/>
-    <w:lsdException w:name="Light Grid" w:semiHidden="0" w:uiPriority="62" w:unhideWhenUsed="0"/>
-    <w:lsdException w:name="Medium Shading 1" w:semiHidden="0" w:uiPriority="63" w:unhideWhenUsed="0"/>
-    <w:lsdException w:name="Medium Shading 2" w:semiHidden="0" w:uiPriority="64" w:unhideWhenUsed="0"/>
-    <w:lsdException w:name="Medium List 1" w:semiHidden="0" w:uiPriority="65" w:unhideWhenUsed="0"/>
-    <w:lsdException w:name="Medium List 2" w:semiHidden="0" w:uiPriority="66" w:unhideWhenUsed="0"/>
-    <w:lsdException w:name="Medium Grid 1" w:semiHidden="0" w:uiPriority="67" w:unhideWhenUsed="0"/>
-    <w:lsdException w:name="Medium Grid 2" w:semiHidden="0" w:uiPriority="68" w:unhideWhenUsed="0"/>
-    <w:lsdException w:name="Medium Grid 3" w:semiHidden="0" w:uiPriority="69" w:unhideWhenUsed="0"/>
-    <w:lsdException w:name="Dark List" w:semiHidden="0" w:uiPriority="70" w:unhideWhenUsed="0"/>
-    <w:lsdException w:name="Colorful Shading" w:semiHidden="0" w:uiPriority="71" w:unhideWhenUsed="0"/>
-    <w:lsdException w:name="Colorful List" w:semiHidden="0" w:uiPriority="72" w:unhideWhenUsed="0"/>
-    <w:lsdException w:name="Colorful Grid" w:semiHidden="0" w:uiPriority="73" w:unhideWhenUsed="0"/>
-    <w:lsdException w:name="Light Shading Accent 1" w:semiHidden="0" w:uiPriority="60" w:unhideWhenUsed="0"/>
-    <w:lsdException w:name="Light List Accent 1" w:semiHidden="0" w:uiPriority="61" w:unhideWhenUsed="0"/>
-    <w:lsdException w:name="Light Grid Accent 1" w:semiHidden="0" w:uiPriority="62" w:unhideWhenUsed="0"/>
-    <w:lsdException w:name="Medium Shading 1 Accent 1" w:semiHidden="0" w:uiPriority="63" w:unhideWhenUsed="0"/>
-    <w:lsdException w:name="Medium Shading 2 Accent 1" w:semiHidden="0" w:uiPriority="64" w:unhideWhenUsed="0"/>
-    <w:lsdException w:name="Medium List 1 Accent 1" w:semiHidden="0" w:uiPriority="65" w:unhideWhenUsed="0"/>
-    <w:lsdException w:name="Revision" w:unhideWhenUsed="0"/>
+    <w:lsdException w:name="Document Map" w:semiHidden="1" w:unhideWhenUsed="1"/>
+    <w:lsdException w:name="Plain Text" w:semiHidden="1" w:unhideWhenUsed="1"/>
+    <w:lsdException w:name="E-mail Signature" w:semiHidden="1" w:unhideWhenUsed="1"/>
+    <w:lsdException w:name="HTML Top of Form" w:semiHidden="1" w:unhideWhenUsed="1"/>
+    <w:lsdException w:name="HTML Bottom of Form" w:semiHidden="1" w:unhideWhenUsed="1"/>
+    <w:lsdException w:name="Normal (Web)" w:semiHidden="1" w:unhideWhenUsed="1"/>
+    <w:lsdException w:name="HTML Acronym" w:semiHidden="1" w:unhideWhenUsed="1"/>
+    <w:lsdException w:name="HTML Address" w:semiHidden="1" w:unhideWhenUsed="1"/>
+    <w:lsdException w:name="HTML Cite" w:semiHidden="1" w:unhideWhenUsed="1"/>
+    <w:lsdException w:name="HTML Code" w:semiHidden="1" w:unhideWhenUsed="1"/>
+    <w:lsdException w:name="HTML Definition" w:semiHidden="1" w:unhideWhenUsed="1"/>
+    <w:lsdException w:name="HTML Keyboard" w:semiHidden="1" w:unhideWhenUsed="1"/>
+    <w:lsdException w:name="HTML Preformatted" w:semiHidden="1" w:unhideWhenUsed="1"/>
+    <w:lsdException w:name="HTML Sample" w:semiHidden="1" w:unhideWhenUsed="1"/>
+    <w:lsdException w:name="HTML Typewriter" w:semiHidden="1" w:unhideWhenUsed="1"/>
+    <w:lsdException w:name="HTML Variable" w:semiHidden="1" w:unhideWhenUsed="1"/>
+    <w:lsdException w:name="Normal Table" w:semiHidden="1" w:unhideWhenUsed="1"/>
+    <w:lsdException w:name="annotation subject" w:semiHidden="1" w:unhideWhenUsed="1"/>
+    <w:lsdException w:name="No List" w:semiHidden="1" w:unhideWhenUsed="1"/>
+    <w:lsdException w:name="Outline List 1" w:semiHidden="1" w:unhideWhenUsed="1"/>
+    <w:lsdException w:name="Outline List 2" w:semiHidden="1" w:unhideWhenUsed="1"/>
+    <w:lsdException w:name="Outline List 3" w:semiHidden="1" w:unhideWhenUsed="1"/>
+    <w:lsdException w:name="Table Simple 1" w:semiHidden="1" w:unhideWhenUsed="1"/>
+    <w:lsdException w:name="Table Simple 2" w:semiHidden="1" w:unhideWhenUsed="1"/>
+    <w:lsdException w:name="Table Simple 3" w:semiHidden="1" w:unhideWhenUsed="1"/>
+    <w:lsdException w:name="Table Classic 1" w:semiHidden="1" w:unhideWhenUsed="1"/>
+    <w:lsdException w:name="Table Classic 2" w:semiHidden="1" w:unhideWhenUsed="1"/>
+    <w:lsdException w:name="Table Classic 3" w:semiHidden="1" w:unhideWhenUsed="1"/>
+    <w:lsdException w:name="Table Classic 4" w:semiHidden="1" w:unhideWhenUsed="1"/>
+    <w:lsdException w:name="Table Colorful 1" w:semiHidden="1" w:unhideWhenUsed="1"/>
+    <w:lsdException w:name="Table Colorful 2" w:semiHidden="1" w:unhideWhenUsed="1"/>
+    <w:lsdException w:name="Table Colorful 3" w:semiHidden="1" w:unhideWhenUsed="1"/>
+    <w:lsdException w:name="Table Columns 1" w:semiHidden="1" w:unhideWhenUsed="1"/>
+    <w:lsdException w:name="Table Columns 2" w:semiHidden="1" w:unhideWhenUsed="1"/>
+    <w:lsdException w:name="Table Columns 3" w:semiHidden="1" w:unhideWhenUsed="1"/>
+    <w:lsdException w:name="Table Columns 4" w:semiHidden="1" w:unhideWhenUsed="1"/>
+    <w:lsdException w:name="Table Columns 5" w:semiHidden="1" w:unhideWhenUsed="1"/>
+    <w:lsdException w:name="Table Grid 1" w:semiHidden="1" w:unhideWhenUsed="1"/>
+    <w:lsdException w:name="Table Grid 2" w:semiHidden="1" w:unhideWhenUsed="1"/>
+    <w:lsdException w:name="Table Grid 3" w:semiHidden="1" w:unhideWhenUsed="1"/>
+    <w:lsdException w:name="Table Grid 4" w:semiHidden="1" w:unhideWhenUsed="1"/>
+    <w:lsdException w:name="Table Grid 5" w:semiHidden="1" w:unhideWhenUsed="1"/>
+    <w:lsdException w:name="Table Grid 6" w:semiHidden="1" w:unhideWhenUsed="1"/>
+    <w:lsdException w:name="Table Grid 7" w:semiHidden="1" w:unhideWhenUsed="1"/>
+    <w:lsdException w:name="Table Grid 8" w:semiHidden="1" w:unhideWhenUsed="1"/>
+    <w:lsdException w:name="Table List 1" w:semiHidden="1" w:unhideWhenUsed="1"/>
+    <w:lsdException w:name="Table List 2" w:semiHidden="1" w:unhideWhenUsed="1"/>
+    <w:lsdException w:name="Table List 3" w:semiHidden="1" w:unhideWhenUsed="1"/>
+    <w:lsdException w:name="Table List 4" w:semiHidden="1" w:unhideWhenUsed="1"/>
+    <w:lsdException w:name="Table List 5" w:semiHidden="1" w:unhideWhenUsed="1"/>
+    <w:lsdException w:name="Table List 6" w:semiHidden="1" w:unhideWhenUsed="1"/>
+    <w:lsdException w:name="Table List 7" w:semiHidden="1" w:unhideWhenUsed="1"/>
+    <w:lsdException w:name="Table List 8" w:semiHidden="1" w:unhideWhenUsed="1"/>
+    <w:lsdException w:name="Table 3D effects 1" w:semiHidden="1" w:unhideWhenUsed="1"/>
+    <w:lsdException w:name="Table 3D effects 2" w:semiHidden="1" w:unhideWhenUsed="1"/>
+    <w:lsdException w:name="Table 3D effects 3" w:semiHidden="1" w:unhideWhenUsed="1"/>
+    <w:lsdException w:name="Table Contemporary" w:semiHidden="1" w:unhideWhenUsed="1"/>
+    <w:lsdException w:name="Table Elegant" w:semiHidden="1" w:unhideWhenUsed="1"/>
+    <w:lsdException w:name="Table Professional" w:semiHidden="1" w:unhideWhenUsed="1"/>
+    <w:lsdException w:name="Table Subtle 1" w:semiHidden="1" w:unhideWhenUsed="1"/>
+    <w:lsdException w:name="Table Subtle 2" w:semiHidden="1" w:unhideWhenUsed="1"/>
+    <w:lsdException w:name="Table Web 1" w:semiHidden="1" w:unhideWhenUsed="1"/>
+    <w:lsdException w:name="Table Web 2" w:semiHidden="1" w:unhideWhenUsed="1"/>
+    <w:lsdException w:name="Table Web 3" w:semiHidden="1" w:unhideWhenUsed="1"/>
+    <w:lsdException w:name="Balloon Text" w:semiHidden="1" w:unhideWhenUsed="1"/>
+    <w:lsdException w:name="Table Grid" w:uiPriority="59"/>
+    <w:lsdException w:name="Table Theme" w:semiHidden="1" w:unhideWhenUsed="1"/>
+    <w:lsdException w:name="Placeholder Text" w:semiHidden="1"/>
+    <w:lsdException w:name="No Spacing" w:uiPriority="36" w:qFormat="1"/>
+    <w:lsdException w:name="Light Shading" w:uiPriority="60"/>
+    <w:lsdException w:name="Light List" w:uiPriority="61"/>
+    <w:lsdException w:name="Light Grid" w:uiPriority="62"/>
+    <w:lsdException w:name="Medium Shading 1" w:uiPriority="63"/>
+    <w:lsdException w:name="Medium Shading 2" w:uiPriority="64"/>
+    <w:lsdException w:name="Medium List 1" w:uiPriority="65"/>
+    <w:lsdException w:name="Medium List 2" w:uiPriority="66"/>
+    <w:lsdException w:name="Medium Grid 1" w:uiPriority="67"/>
+    <w:lsdException w:name="Medium Grid 2" w:uiPriority="68"/>
+    <w:lsdException w:name="Medium Grid 3" w:uiPriority="69"/>
+    <w:lsdException w:name="Dark List" w:uiPriority="70"/>
+    <w:lsdException w:name="Colorful Shading" w:uiPriority="71"/>
+    <w:lsdException w:name="Colorful List" w:uiPriority="72"/>
+    <w:lsdException w:name="Colorful Grid" w:uiPriority="73"/>
+    <w:lsdException w:name="Light Shading Accent 1" w:uiPriority="60"/>
+    <w:lsdException w:name="Light List Accent 1" w:uiPriority="61"/>
+    <w:lsdException w:name="Light Grid Accent 1" w:uiPriority="62"/>
+    <w:lsdException w:name="Medium Shading 1 Accent 1" w:uiPriority="63"/>
+    <w:lsdException w:name="Medium Shading 2 Accent 1" w:uiPriority="64"/>
+    <w:lsdException w:name="Medium List 1 Accent 1" w:uiPriority="65"/>
+    <w:lsdException w:name="Revision" w:semiHidden="1"/>
     <w:lsdException w:name="List Paragraph" w:uiPriority="34" w:qFormat="1"/>
     <w:lsdException w:name="Quote" w:uiPriority="29" w:qFormat="1"/>
     <w:lsdException w:name="Intense Quote" w:uiPriority="30" w:qFormat="1"/>
-    <w:lsdException w:name="Medium List 2 Accent 1" w:semiHidden="0" w:uiPriority="66" w:unhideWhenUsed="0"/>
-    <w:lsdException w:name="Medium Grid 1 Accent 1" w:semiHidden="0" w:uiPriority="67" w:unhideWhenUsed="0"/>
-    <w:lsdException w:name="Medium Grid 2 Accent 1" w:semiHidden="0" w:uiPriority="68" w:unhideWhenUsed="0"/>
-    <w:lsdException w:name="Medium Grid 3 Accent 1" w:semiHidden="0" w:uiPriority="69" w:unhideWhenUsed="0"/>
-    <w:lsdException w:name="Dark List Accent 1" w:semiHidden="0" w:uiPriority="70" w:unhideWhenUsed="0"/>
-    <w:lsdException w:name="Colorful Shading Accent 1" w:semiHidden="0" w:uiPriority="71" w:unhideWhenUsed="0"/>
-    <w:lsdException w:name="Colorful List Accent 1" w:semiHidden="0" w:uiPriority="72" w:unhideWhenUsed="0"/>
-    <w:lsdException w:name="Colorful Grid Accent 1" w:semiHidden="0" w:uiPriority="73" w:unhideWhenUsed="0"/>
-    <w:lsdException w:name="Light Shading Accent 2" w:semiHidden="0" w:uiPriority="60" w:unhideWhenUsed="0"/>
-    <w:lsdException w:name="Light List Accent 2" w:semiHidden="0" w:uiPriority="61" w:unhideWhenUsed="0"/>
-    <w:lsdException w:name="Light Grid Accent 2" w:semiHidden="0" w:uiPriority="62" w:unhideWhenUsed="0"/>
-    <w:lsdException w:name="Medium Shading 1 Accent 2" w:semiHidden="0" w:uiPriority="63" w:unhideWhenUsed="0"/>
-    <w:lsdException w:name="Medium Shading 2 Accent 2" w:semiHidden="0" w:uiPriority="64" w:unhideWhenUsed="0"/>
-    <w:lsdException w:name="Medium List 1 Accent 2" w:semiHidden="0" w:uiPriority="65" w:unhideWhenUsed="0"/>
-    <w:lsdException w:name="Medium List 2 Accent 2" w:semiHidden="0" w:uiPriority="66" w:unhideWhenUsed="0"/>
-    <w:lsdException w:name="Medium Grid 1 Accent 2" w:semiHidden="0" w:uiPriority="67" w:unhideWhenUsed="0"/>
-    <w:lsdException w:name="Medium Grid 2 Accent 2" w:semiHidden="0" w:uiPriority="68" w:unhideWhenUsed="0"/>
-    <w:lsdException w:name="Medium Grid 3 Accent 2" w:semiHidden="0" w:uiPriority="69" w:unhideWhenUsed="0"/>
-    <w:lsdException w:name="Dark List Accent 2" w:semiHidden="0" w:uiPriority="70" w:unhideWhenUsed="0"/>
-    <w:lsdException w:name="Colorful Shading Accent 2" w:semiHidden="0" w:uiPriority="71" w:unhideWhenUsed="0"/>
-    <w:lsdException w:name="Colorful List Accent 2" w:semiHidden="0" w:uiPriority="72" w:unhideWhenUsed="0"/>
-    <w:lsdException w:name="Colorful Grid Accent 2" w:semiHidden="0" w:uiPriority="73" w:unhideWhenUsed="0"/>
-    <w:lsdException w:name="Light Shading Accent 3" w:semiHidden="0" w:uiPriority="60" w:unhideWhenUsed="0"/>
-    <w:lsdException w:name="Light List Accent 3" w:semiHidden="0" w:uiPriority="61" w:unhideWhenUsed="0"/>
-    <w:lsdException w:name="Light Grid Accent 3" w:semiHidden="0" w:uiPriority="62" w:unhideWhenUsed="0"/>
-    <w:lsdException w:name="Medium Shading 1 Accent 3" w:semiHidden="0" w:uiPriority="63" w:unhideWhenUsed="0"/>
-    <w:lsdException w:name="Medium Shading 2 Accent 3" w:semiHidden="0" w:uiPriority="64" w:unhideWhenUsed="0"/>
-    <w:lsdException w:name="Medium List 1 Accent 3" w:semiHidden="0" w:uiPriority="65" w:unhideWhenUsed="0"/>
-    <w:lsdException w:name="Medium List 2 Accent 3" w:semiHidden="0" w:uiPriority="66" w:unhideWhenUsed="0"/>
-    <w:lsdException w:name="Medium Grid 1 Accent 3" w:semiHidden="0" w:uiPriority="67" w:unhideWhenUsed="0"/>
-    <w:lsdException w:name="Medium Grid 2 Accent 3" w:semiHidden="0" w:uiPriority="68" w:unhideWhenUsed="0"/>
-    <w:lsdException w:name="Medium Grid 3 Accent 3" w:semiHidden="0" w:uiPriority="69" w:unhideWhenUsed="0"/>
-    <w:lsdException w:name="Dark List Accent 3" w:semiHidden="0" w:uiPriority="70" w:unhideWhenUsed="0"/>
-    <w:lsdException w:name="Colorful Shading Accent 3" w:semiHidden="0" w:uiPriority="71" w:unhideWhenUsed="0"/>
-    <w:lsdException w:name="Colorful List Accent 3" w:semiHidden="0" w:uiPriority="72" w:unhideWhenUsed="0"/>
-    <w:lsdException w:name="Colorful Grid Accent 3" w:semiHidden="0" w:uiPriority="73" w:unhideWhenUsed="0"/>
-    <w:lsdException w:name="Light Shading Accent 4" w:semiHidden="0" w:uiPriority="60" w:unhideWhenUsed="0"/>
-    <w:lsdException w:name="Light List Accent 4" w:semiHidden="0" w:uiPriority="61" w:unhideWhenUsed="0"/>
-    <w:lsdException w:name="Light Grid Accent 4" w:semiHidden="0" w:uiPriority="62" w:unhideWhenUsed="0"/>
-    <w:lsdException w:name="Medium Shading 1 Accent 4" w:semiHidden="0" w:uiPriority="63" w:unhideWhenUsed="0"/>
-    <w:lsdException w:name="Medium Shading 2 Accent 4" w:semiHidden="0" w:uiPriority="64" w:unhideWhenUsed="0"/>
-    <w:lsdException w:name="Medium List 1 Accent 4" w:semiHidden="0" w:uiPriority="65" w:unhideWhenUsed="0"/>
-    <w:lsdException w:name="Medium List 2 Accent 4" w:semiHidden="0" w:uiPriority="66" w:unhideWhenUsed="0"/>
-    <w:lsdException w:name="Medium Grid 1 Accent 4" w:semiHidden="0" w:uiPriority="67" w:unhideWhenUsed="0"/>
-    <w:lsdException w:name="Medium Grid 2 Accent 4" w:semiHidden="0" w:uiPriority="68" w:unhideWhenUsed="0"/>
-    <w:lsdException w:name="Medium Grid 3 Accent 4" w:semiHidden="0" w:uiPriority="69" w:unhideWhenUsed="0"/>
-    <w:lsdException w:name="Dark List Accent 4" w:semiHidden="0" w:uiPriority="70" w:unhideWhenUsed="0"/>
-    <w:lsdException w:name="Colorful Shading Accent 4" w:semiHidden="0" w:uiPriority="71" w:unhideWhenUsed="0"/>
-    <w:lsdException w:name="Colorful List Accent 4" w:semiHidden="0" w:uiPriority="72" w:unhideWhenUsed="0"/>
-    <w:lsdException w:name="Colorful Grid Accent 4" w:semiHidden="0" w:uiPriority="73" w:unhideWhenUsed="0"/>
-    <w:lsdException w:name="Light Shading Accent 5" w:semiHidden="0" w:uiPriority="60" w:unhideWhenUsed="0"/>
-    <w:lsdException w:name="Light List Accent 5" w:semiHidden="0" w:uiPriority="61" w:unhideWhenUsed="0"/>
-    <w:lsdException w:name="Light Grid Accent 5" w:semiHidden="0" w:uiPriority="62" w:unhideWhenUsed="0"/>
-    <w:lsdException w:name="Medium Shading 1 Accent 5" w:semiHidden="0" w:uiPriority="63" w:unhideWhenUsed="0"/>
-    <w:lsdException w:name="Medium Shading 2 Accent 5" w:semiHidden="0" w:uiPriority="64" w:unhideWhenUsed="0"/>
-    <w:lsdException w:name="Medium List 1 Accent 5" w:semiHidden="0" w:uiPriority="65" w:unhideWhenUsed="0"/>
-    <w:lsdException w:name="Medium List 2 Accent 5" w:semiHidden="0" w:uiPriority="66" w:unhideWhenUsed="0"/>
-    <w:lsdException w:name="Medium Grid 1 Accent 5" w:semiHidden="0" w:uiPriority="67" w:unhideWhenUsed="0"/>
-    <w:lsdException w:name="Medium Grid 2 Accent 5" w:semiHidden="0" w:uiPriority="68" w:unhideWhenUsed="0"/>
-    <w:lsdException w:name="Medium Grid 3 Accent 5" w:semiHidden="0" w:uiPriority="69" w:unhideWhenUsed="0"/>
-    <w:lsdException w:name="Dark List Accent 5" w:semiHidden="0" w:uiPriority="70" w:unhideWhenUsed="0"/>
-    <w:lsdException w:name="Colorful Shading Accent 5" w:semiHidden="0" w:uiPriority="71" w:unhideWhenUsed="0"/>
-    <w:lsdException w:name="Colorful List Accent 5" w:semiHidden="0" w:uiPriority="72" w:unhideWhenUsed="0"/>
-    <w:lsdException w:name="Colorful Grid Accent 5" w:semiHidden="0" w:uiPriority="73" w:unhideWhenUsed="0"/>
-    <w:lsdException w:name="Light Shading Accent 6" w:semiHidden="0" w:uiPriority="60" w:unhideWhenUsed="0"/>
-    <w:lsdException w:name="Light List Accent 6" w:semiHidden="0" w:uiPriority="61" w:unhideWhenUsed="0"/>
-    <w:lsdException w:name="Light Grid Accent 6" w:semiHidden="0" w:uiPriority="62" w:unhideWhenUsed="0"/>
-    <w:lsdException w:name="Medium Shading 1 Accent 6" w:semiHidden="0" w:uiPriority="63" w:unhideWhenUsed="0"/>
-    <w:lsdException w:name="Medium Shading 2 Accent 6" w:semiHidden="0" w:uiPriority="64" w:unhideWhenUsed="0"/>
-    <w:lsdException w:name="Medium List 1 Accent 6" w:semiHidden="0" w:uiPriority="65" w:unhideWhenUsed="0"/>
-    <w:lsdException w:name="Medium List 2 Accent 6" w:semiHidden="0" w:uiPriority="66" w:unhideWhenUsed="0"/>
-    <w:lsdException w:name="Medium Grid 1 Accent 6" w:semiHidden="0" w:uiPriority="67" w:unhideWhenUsed="0"/>
-    <w:lsdException w:name="Medium Grid 2 Accent 6" w:semiHidden="0" w:uiPriority="68" w:unhideWhenUsed="0"/>
-    <w:lsdException w:name="Medium Grid 3 Accent 6" w:semiHidden="0" w:uiPriority="69" w:unhideWhenUsed="0"/>
-    <w:lsdException w:name="Dark List Accent 6" w:semiHidden="0" w:uiPriority="70" w:unhideWhenUsed="0"/>
-    <w:lsdException w:name="Colorful Shading Accent 6" w:semiHidden="0" w:uiPriority="71" w:unhideWhenUsed="0"/>
-    <w:lsdException w:name="Colorful List Accent 6" w:semiHidden="0" w:uiPriority="72" w:unhideWhenUsed="0"/>
-    <w:lsdException w:name="Colorful Grid Accent 6" w:semiHidden="0" w:uiPriority="73" w:unhideWhenUsed="0"/>
+    <w:lsdException w:name="Medium List 2 Accent 1" w:uiPriority="66"/>
+    <w:lsdException w:name="Medium Grid 1 Accent 1" w:uiPriority="67"/>
+    <w:lsdException w:name="Medium Grid 2 Accent 1" w:uiPriority="68"/>
+    <w:lsdException w:name="Medium Grid 3 Accent 1" w:uiPriority="69"/>
+    <w:lsdException w:name="Dark List Accent 1" w:uiPriority="70"/>
+    <w:lsdException w:name="Colorful Shading Accent 1" w:uiPriority="71"/>
+    <w:lsdException w:name="Colorful List Accent 1" w:uiPriority="72"/>
+    <w:lsdException w:name="Colorful Grid Accent 1" w:uiPriority="73"/>
+    <w:lsdException w:name="Light Shading Accent 2" w:uiPriority="60"/>
+    <w:lsdException w:name="Light List Accent 2" w:uiPriority="61"/>
+    <w:lsdException w:name="Light Grid Accent 2" w:uiPriority="62"/>
+    <w:lsdException w:name="Medium Shading 1 Accent 2" w:uiPriority="63"/>
+    <w:lsdException w:name="Medium Shading 2 Accent 2" w:uiPriority="64"/>
+    <w:lsdException w:name="Medium List 1 Accent 2" w:uiPriority="65"/>
+    <w:lsdException w:name="Medium List 2 Accent 2" w:uiPriority="66"/>
+    <w:lsdException w:name="Medium Grid 1 Accent 2" w:uiPriority="67"/>
+    <w:lsdException w:name="Medium Grid 2 Accent 2" w:uiPriority="68"/>
+    <w:lsdException w:name="Medium Grid 3 Accent 2" w:uiPriority="69"/>
+    <w:lsdException w:name="Dark List Accent 2" w:uiPriority="70"/>
+    <w:lsdException w:name="Colorful Shading Accent 2" w:uiPriority="71"/>
+    <w:lsdException w:name="Colorful List Accent 2" w:uiPriority="72"/>
+    <w:lsdException w:name="Colorful Grid Accent 2" w:uiPriority="73"/>
+    <w:lsdException w:name="Light Shading Accent 3" w:uiPriority="60"/>
+    <w:lsdException w:name="Light List Accent 3" w:uiPriority="61"/>
+    <w:lsdException w:name="Light Grid Accent 3" w:uiPriority="62"/>
+    <w:lsdException w:name="Medium Shading 1 Accent 3" w:uiPriority="63"/>
+    <w:lsdException w:name="Medium Shading 2 Accent 3" w:uiPriority="64"/>
+    <w:lsdException w:name="Medium List 1 Accent 3" w:uiPriority="65"/>
+    <w:lsdException w:name="Medium List 2 Accent 3" w:uiPriority="66"/>
+    <w:lsdException w:name="Medium Grid 1 Accent 3" w:uiPriority="67"/>
+    <w:lsdException w:name="Medium Grid 2 Accent 3" w:uiPriority="68"/>
+    <w:lsdException w:name="Medium Grid 3 Accent 3" w:uiPriority="69"/>
+    <w:lsdException w:name="Dark List Accent 3" w:uiPriority="70"/>
+    <w:lsdException w:name="Colorful Shading Accent 3" w:uiPriority="71"/>
+    <w:lsdException w:name="Colorful List Accent 3" w:uiPriority="72"/>
+    <w:lsdException w:name="Colorful Grid Accent 3" w:uiPriority="73"/>
+    <w:lsdException w:name="Light Shading Accent 4" w:uiPriority="60"/>
+    <w:lsdException w:name="Light List Accent 4" w:uiPriority="61"/>
+    <w:lsdException w:name="Light Grid Accent 4" w:uiPriority="62"/>
+    <w:lsdException w:name="Medium Shading 1 Accent 4" w:uiPriority="63"/>
+    <w:lsdException w:name="Medium Shading 2 Accent 4" w:uiPriority="64"/>
+    <w:lsdException w:name="Medium List 1 Accent 4" w:uiPriority="65"/>
+    <w:lsdException w:name="Medium List 2 Accent 4" w:uiPriority="66"/>
+    <w:lsdException w:name="Medium Grid 1 Accent 4" w:uiPriority="67"/>
+    <w:lsdException w:name="Medium Grid 2 Accent 4" w:uiPriority="68"/>
+    <w:lsdException w:name="Medium Grid 3 Accent 4" w:uiPriority="69"/>
+    <w:lsdException w:name="Dark List Accent 4" w:uiPriority="70"/>
+    <w:lsdException w:name="Colorful Shading Accent 4" w:uiPriority="71"/>
+    <w:lsdException w:name="Colorful List Accent 4" w:uiPriority="72"/>
+    <w:lsdException w:name="Colorful Grid Accent 4" w:uiPriority="73"/>
+    <w:lsdException w:name="Light Shading Accent 5" w:uiPriority="60"/>
+    <w:lsdException w:name="Light List Accent 5" w:uiPriority="61"/>
+    <w:lsdException w:name="Light Grid Accent 5" w:uiPriority="62"/>
+    <w:lsdException w:name="Medium Shading 1 Accent 5" w:uiPriority="63"/>
+    <w:lsdException w:name="Medium Shading 2 Accent 5" w:uiPriority="64"/>
+    <w:lsdException w:name="Medium List 1 Accent 5" w:uiPriority="65"/>
+    <w:lsdException w:name="Medium List 2 Accent 5" w:uiPriority="66"/>
+    <w:lsdException w:name="Medium Grid 1 Accent 5" w:uiPriority="67"/>
+    <w:lsdException w:name="Medium Grid 2 Accent 5" w:uiPriority="68"/>
+    <w:lsdException w:name="Medium Grid 3 Accent 5" w:uiPriority="69"/>
+    <w:lsdException w:name="Dark List Accent 5" w:uiPriority="70"/>
+    <w:lsdException w:name="Colorful Shading Accent 5" w:uiPriority="71"/>
+    <w:lsdException w:name="Colorful List Accent 5" w:uiPriority="72"/>
+    <w:lsdException w:name="Colorful Grid Accent 5" w:uiPriority="73"/>
+    <w:lsdException w:name="Light Shading Accent 6" w:uiPriority="60"/>
+    <w:lsdException w:name="Light List Accent 6" w:uiPriority="61"/>
+    <w:lsdException w:name="Light Grid Accent 6" w:uiPriority="62"/>
+    <w:lsdException w:name="Medium Shading 1 Accent 6" w:uiPriority="63"/>
+    <w:lsdException w:name="Medium Shading 2 Accent 6" w:uiPriority="64"/>
+    <w:lsdException w:name="Medium List 1 Accent 6" w:uiPriority="65"/>
+    <w:lsdException w:name="Medium List 2 Accent 6" w:uiPriority="66"/>
+    <w:lsdException w:name="Medium Grid 1 Accent 6" w:uiPriority="67"/>
+    <w:lsdException w:name="Medium Grid 2 Accent 6" w:uiPriority="68"/>
+    <w:lsdException w:name="Medium Grid 3 Accent 6" w:uiPriority="69"/>
+    <w:lsdException w:name="Dark List Accent 6" w:uiPriority="70"/>
+    <w:lsdException w:name="Colorful Shading Accent 6" w:uiPriority="71"/>
+    <w:lsdException w:name="Colorful List Accent 6" w:uiPriority="72"/>
+    <w:lsdException w:name="Colorful Grid Accent 6" w:uiPriority="73"/>
     <w:lsdException w:name="Subtle Emphasis" w:uiPriority="19" w:qFormat="1"/>
     <w:lsdException w:name="Intense Emphasis" w:uiPriority="21" w:qFormat="1"/>
     <w:lsdException w:name="Subtle Reference" w:uiPriority="31" w:qFormat="1"/>
     <w:lsdException w:name="Intense Reference" w:uiPriority="32" w:qFormat="1"/>
     <w:lsdException w:name="Book Title" w:uiPriority="33" w:qFormat="1"/>
-    <w:lsdException w:name="Bibliography" w:uiPriority="37"/>
-    <w:lsdException w:name="TOC Heading" w:uiPriority="39" w:qFormat="1"/>
+    <w:lsdException w:name="Bibliography" w:semiHidden="1" w:uiPriority="37" w:unhideWhenUsed="1"/>
+    <w:lsdException w:name="TOC Heading" w:semiHidden="1" w:uiPriority="39" w:unhideWhenUsed="1" w:qFormat="1"/>
+    <w:lsdException w:name="Plain Table 1" w:uiPriority="41"/>
+    <w:lsdException w:name="Plain Table 2" w:uiPriority="42"/>
+    <w:lsdException w:name="Plain Table 3" w:uiPriority="43"/>
+    <w:lsdException w:name="Plain Table 4" w:uiPriority="44"/>
+    <w:lsdException w:name="Plain Table 5" w:uiPriority="45"/>
+    <w:lsdException w:name="Grid Table Light" w:uiPriority="40"/>
+    <w:lsdException w:name="Grid Table 1 Light" w:uiPriority="46"/>
+    <w:lsdException w:name="Grid Table 2" w:uiPriority="47"/>
+    <w:lsdException w:name="Grid Table 3" w:uiPriority="48"/>
+    <w:lsdException w:name="Grid Table 4" w:uiPriority="49"/>
+    <w:lsdException w:name="Grid Table 5 Dark" w:uiPriority="50"/>
+    <w:lsdException w:name="Grid Table 6 Colorful" w:uiPriority="51"/>
+    <w:lsdException w:name="Grid Table 7 Colorful" w:uiPriority="52"/>
+    <w:lsdException w:name="Grid Table 1 Light Accent 1" w:uiPriority="46"/>
+    <w:lsdException w:name="Grid Table 2 Accent 1" w:uiPriority="47"/>
+    <w:lsdException w:name="Grid Table 3 Accent 1" w:uiPriority="48"/>
+    <w:lsdException w:name="Grid Table 4 Accent 1" w:uiPriority="49"/>
+    <w:lsdException w:name="Grid Table 5 Dark Accent 1" w:uiPriority="50"/>
+    <w:lsdException w:name="Grid Table 6 Colorful Accent 1" w:uiPriority="51"/>
+    <w:lsdException w:name="Grid Table 7 Colorful Accent 1" w:uiPriority="52"/>
+    <w:lsdException w:name="Grid Table 1 Light Accent 2" w:uiPriority="46"/>
+    <w:lsdException w:name="Grid Table 2 Accent 2" w:uiPriority="47"/>
+    <w:lsdException w:name="Grid Table 3 Accent 2" w:uiPriority="48"/>
+    <w:lsdException w:name="Grid Table 4 Accent 2" w:uiPriority="49"/>
+    <w:lsdException w:name="Grid Table 5 Dark Accent 2" w:uiPriority="50"/>
+    <w:lsdException w:name="Grid Table 6 Colorful Accent 2" w:uiPriority="51"/>
+    <w:lsdException w:name="Grid Table 7 Colorful Accent 2" w:uiPriority="52"/>
+    <w:lsdException w:name="Grid Table 1 Light Accent 3" w:uiPriority="46"/>
+    <w:lsdException w:name="Grid Table 2 Accent 3" w:uiPriority="47"/>
+    <w:lsdException w:name="Grid Table 3 Accent 3" w:uiPriority="48"/>
+    <w:lsdException w:name="Grid Table 4 Accent 3" w:uiPriority="49"/>
+    <w:lsdException w:name="Grid Table 5 Dark Accent 3" w:uiPriority="50"/>
+    <w:lsdException w:name="Grid Table 6 Colorful Accent 3" w:uiPriority="51"/>
+    <w:lsdException w:name="Grid Table 7 Colorful Accent 3" w:uiPriority="52"/>
+    <w:lsdException w:name="Grid Table 1 Light Accent 4" w:uiPriority="46"/>
+    <w:lsdException w:name="Grid Table 2 Accent 4" w:uiPriority="47"/>
+    <w:lsdException w:name="Grid Table 3 Accent 4" w:uiPriority="48"/>
+    <w:lsdException w:name="Grid Table 4 Accent 4" w:uiPriority="49"/>
+    <w:lsdException w:name="Grid Table 5 Dark Accent 4" w:uiPriority="50"/>
+    <w:lsdException w:name="Grid Table 6 Colorful Accent 4" w:uiPriority="51"/>
+    <w:lsdException w:name="Grid Table 7 Colorful Accent 4" w:uiPriority="52"/>
+    <w:lsdException w:name="Grid Table 1 Light Accent 5" w:uiPriority="46"/>
+    <w:lsdException w:name="Grid Table 2 Accent 5" w:uiPriority="47"/>
+    <w:lsdException w:name="Grid Table 3 Accent 5" w:uiPriority="48"/>
+    <w:lsdException w:name="Grid Table 4 Accent 5" w:uiPriority="49"/>
+    <w:lsdException w:name="Grid Table 5 Dark Accent 5" w:uiPriority="50"/>
+    <w:lsdException w:name="Grid Table 6 Colorful Accent 5" w:uiPriority="51"/>
+    <w:lsdException w:name="Grid Table 7 Colorful Accent 5" w:uiPriority="52"/>
+    <w:lsdException w:name="Grid Table 1 Light Accent 6" w:uiPriority="46"/>
+    <w:lsdException w:name="Grid Table 2 Accent 6" w:uiPriority="47"/>
+    <w:lsdException w:name="Grid Table 3 Accent 6" w:uiPriority="48"/>
+    <w:lsdException w:name="Grid Table 4 Accent 6" w:uiPriority="49"/>
+    <w:lsdException w:name="Grid Table 5 Dark Accent 6" w:uiPriority="50"/>
+    <w:lsdException w:name="Grid Table 6 Colorful Accent 6" w:uiPriority="51"/>
+    <w:lsdException w:name="Grid Table 7 Colorful Accent 6" w:uiPriority="52"/>
+    <w:lsdException w:name="List Table 1 Light" w:uiPriority="46"/>
+    <w:lsdException w:name="List Table 2" w:uiPriority="47"/>
+    <w:lsdException w:name="List Table 3" w:uiPriority="48"/>
+    <w:lsdException w:name="List Table 4" w:uiPriority="49"/>
+    <w:lsdException w:name="List Table 5 Dark" w:uiPriority="50"/>
+    <w:lsdException w:name="List Table 6 Colorful" w:uiPriority="51"/>
+    <w:lsdException w:name="List Table 7 Colorful" w:uiPriority="52"/>
+    <w:lsdException w:name="List Table 1 Light Accent 1" w:uiPriority="46"/>
+    <w:lsdException w:name="List Table 2 Accent 1" w:uiPriority="47"/>
+    <w:lsdException w:name="List Table 3 Accent 1" w:uiPriority="48"/>
+    <w:lsdException w:name="List Table 4 Accent 1" w:uiPriority="49"/>
+    <w:lsdException w:name="List Table 5 Dark Accent 1" w:uiPriority="50"/>
+    <w:lsdException w:name="List Table 6 Colorful Accent 1" w:uiPriority="51"/>
+    <w:lsdException w:name="List Table 7 Colorful Accent 1" w:uiPriority="52"/>
+    <w:lsdException w:name="List Table 1 Light Accent 2" w:uiPriority="46"/>
+    <w:lsdException w:name="List Table 2 Accent 2" w:uiPriority="47"/>
+    <w:lsdException w:name="List Table 3 Accent 2" w:uiPriority="48"/>
+    <w:lsdException w:name="List Table 4 Accent 2" w:uiPriority="49"/>
+    <w:lsdException w:name="List Table 5 Dark Accent 2" w:uiPriority="50"/>
+    <w:lsdException w:name="List Table 6 Colorful Accent 2" w:uiPriority="51"/>
+    <w:lsdException w:name="List Table 7 Colorful Accent 2" w:uiPriority="52"/>
+    <w:lsdException w:name="List Table 1 Light Accent 3" w:uiPriority="46"/>
+    <w:lsdException w:name="List Table 2 Accent 3" w:uiPriority="47"/>
+    <w:lsdException w:name="List Table 3 Accent 3" w:uiPriority="48"/>
+    <w:lsdException w:name="List Table 4 Accent 3" w:uiPriority="49"/>
+    <w:lsdException w:name="List Table 5 Dark Accent 3" w:uiPriority="50"/>
+    <w:lsdException w:name="List Table 6 Colorful Accent 3" w:uiPriority="51"/>
+    <w:lsdException w:name="List Table 7 Colorful Accent 3" w:uiPriority="52"/>
+    <w:lsdException w:name="List Table 1 Light Accent 4" w:uiPriority="46"/>
+    <w:lsdException w:name="List Table 2 Accent 4" w:uiPriority="47"/>
+    <w:lsdException w:name="List Table 3 Accent 4" w:uiPriority="48"/>
+    <w:lsdException w:name="List Table 4 Accent 4" w:uiPriority="49"/>
+    <w:lsdException w:name="List Table 5 Dark Accent 4" w:uiPriority="50"/>
+    <w:lsdException w:name="List Table 6 Colorful Accent 4" w:uiPriority="51"/>
+    <w:lsdException w:name="List Table 7 Colorful Accent 4" w:uiPriority="52"/>
+    <w:lsdException w:name="List Table 1 Light Accent 5" w:uiPriority="46"/>
+    <w:lsdException w:name="List Table 2 Accent 5" w:uiPriority="47"/>
+    <w:lsdException w:name="List Table 3 Accent 5" w:uiPriority="48"/>
+    <w:lsdException w:name="List Table 4 Accent 5" w:uiPriority="49"/>
+    <w:lsdException w:name="List Table 5 Dark Accent 5" w:uiPriority="50"/>
+    <w:lsdException w:name="List Table 6 Colorful Accent 5" w:uiPriority="51"/>
+    <w:lsdException w:name="List Table 7 Colorful Accent 5" w:uiPriority="52"/>
+    <w:lsdException w:name="List Table 1 Light Accent 6" w:uiPriority="46"/>
+    <w:lsdException w:name="List Table 2 Accent 6" w:uiPriority="47"/>
+    <w:lsdException w:name="List Table 3 Accent 6" w:uiPriority="48"/>
+    <w:lsdException w:name="List Table 4 Accent 6" w:uiPriority="49"/>
+    <w:lsdException w:name="List Table 5 Dark Accent 6" w:uiPriority="50"/>
+    <w:lsdException w:name="List Table 6 Colorful Accent 6" w:uiPriority="51"/>
+    <w:lsdException w:name="List Table 7 Colorful Accent 6" w:uiPriority="52"/>
   </w:latentStyles>
   <w:style w:type="paragraph" w:default="1" w:styleId="Normal">
     <w:name w:val="Normal"/>
@@ -1464,7 +1691,6 @@
     <w:uiPriority w:val="99"/>
     <w:semiHidden/>
     <w:unhideWhenUsed/>
-    <w:qFormat/>
     <w:tblPr>
       <w:tblInd w:w="0" w:type="dxa"/>
       <w:tblCellMar>
@@ -1518,7 +1744,6 @@
       <w:spacing w:after="0" w:line="240" w:lineRule="auto"/>
     </w:pPr>
     <w:tblPr>
-      <w:tblInd w:w="0" w:type="dxa"/>
       <w:tblBorders>
         <w:top w:val="single" w:sz="4" w:space="0" w:color="auto"/>
         <w:left w:val="single" w:sz="4" w:space="0" w:color="auto"/>
@@ -1527,12 +1752,6 @@
         <w:insideH w:val="single" w:sz="4" w:space="0" w:color="auto"/>
         <w:insideV w:val="single" w:sz="4" w:space="0" w:color="auto"/>
       </w:tblBorders>
-      <w:tblCellMar>
-        <w:top w:w="0" w:type="dxa"/>
-        <w:left w:w="108" w:type="dxa"/>
-        <w:bottom w:w="0" w:type="dxa"/>
-        <w:right w:w="108" w:type="dxa"/>
-      </w:tblCellMar>
     </w:tblPr>
   </w:style>
   <w:style w:type="paragraph" w:styleId="Header">
@@ -1696,7 +1915,7 @@
 </file>
 
 <file path=word/glossary/document.xml><?xml version="1.0" encoding="utf-8"?>
-<w:glossaryDocument xmlns:ve="http://schemas.openxmlformats.org/markup-compatibility/2006" xmlns:o="urn:schemas-microsoft-com:office:office" xmlns:r="http://schemas.openxmlformats.org/officeDocument/2006/relationships" xmlns:m="http://schemas.openxmlformats.org/officeDocument/2006/math" xmlns:v="urn:schemas-microsoft-com:vml" xmlns:wp="http://schemas.openxmlformats.org/drawingml/2006/wordprocessingDrawing" xmlns:w10="urn:schemas-microsoft-com:office:word" xmlns:w="http://schemas.openxmlformats.org/wordprocessingml/2006/main" xmlns:wne="http://schemas.microsoft.com/office/word/2006/wordml">
+<w:glossaryDocument xmlns:wpc="http://schemas.microsoft.com/office/word/2010/wordprocessingCanvas" xmlns:mc="http://schemas.openxmlformats.org/markup-compatibility/2006" xmlns:o="urn:schemas-microsoft-com:office:office" xmlns:r="http://schemas.openxmlformats.org/officeDocument/2006/relationships" xmlns:m="http://schemas.openxmlformats.org/officeDocument/2006/math" xmlns:v="urn:schemas-microsoft-com:vml" xmlns:wp14="http://schemas.microsoft.com/office/word/2010/wordprocessingDrawing" xmlns:wp="http://schemas.openxmlformats.org/drawingml/2006/wordprocessingDrawing" xmlns:w10="urn:schemas-microsoft-com:office:word" xmlns:w="http://schemas.openxmlformats.org/wordprocessingml/2006/main" xmlns:w14="http://schemas.microsoft.com/office/word/2010/wordml" xmlns:w15="http://schemas.microsoft.com/office/word/2012/wordml" xmlns:wpg="http://schemas.microsoft.com/office/word/2010/wordprocessingGroup" xmlns:wpi="http://schemas.microsoft.com/office/word/2010/wordprocessingInk" xmlns:wne="http://schemas.microsoft.com/office/word/2006/wordml" xmlns:wps="http://schemas.microsoft.com/office/word/2010/wordprocessingShape" mc:Ignorable="w14 w15 wp14">
   <w:docParts>
     <w:docPart>
       <w:docPartPr>
@@ -1729,7 +1948,7 @@
 </file>
 
 <file path=word/glossary/fontTable.xml><?xml version="1.0" encoding="utf-8"?>
-<w:fonts xmlns:r="http://schemas.openxmlformats.org/officeDocument/2006/relationships" xmlns:w="http://schemas.openxmlformats.org/wordprocessingml/2006/main">
+<w:fonts xmlns:mc="http://schemas.openxmlformats.org/markup-compatibility/2006" xmlns:r="http://schemas.openxmlformats.org/officeDocument/2006/relationships" xmlns:w="http://schemas.openxmlformats.org/wordprocessingml/2006/main" xmlns:w14="http://schemas.microsoft.com/office/word/2010/wordml" xmlns:w15="http://schemas.microsoft.com/office/word/2012/wordml" mc:Ignorable="w14 w15">
   <w:font w:name="Symbol">
     <w:panose1 w:val="05050102010706020507"/>
     <w:charset w:val="02"/>
@@ -1742,14 +1961,14 @@
     <w:charset w:val="00"/>
     <w:family w:val="roman"/>
     <w:pitch w:val="variable"/>
-    <w:sig w:usb0="E0002AFF" w:usb1="C0007841" w:usb2="00000009" w:usb3="00000000" w:csb0="000001FF" w:csb1="00000000"/>
+    <w:sig w:usb0="E0002EFF" w:usb1="C000785B" w:usb2="00000009" w:usb3="00000000" w:csb0="000001FF" w:csb1="00000000"/>
   </w:font>
   <w:font w:name="Courier New">
     <w:panose1 w:val="02070309020205020404"/>
     <w:charset w:val="00"/>
     <w:family w:val="modern"/>
     <w:pitch w:val="fixed"/>
-    <w:sig w:usb0="E0002AFF" w:usb1="C0007843" w:usb2="00000009" w:usb3="00000000" w:csb0="000001FF" w:csb1="00000000"/>
+    <w:sig w:usb0="E0002EFF" w:usb1="C0007843" w:usb2="00000009" w:usb3="00000000" w:csb0="000001FF" w:csb1="00000000"/>
   </w:font>
   <w:font w:name="Wingdings">
     <w:panose1 w:val="05000000000000000000"/>
@@ -1777,25 +1996,26 @@
     <w:charset w:val="00"/>
     <w:family w:val="swiss"/>
     <w:pitch w:val="variable"/>
-    <w:sig w:usb0="E00002FF" w:usb1="4000ACFF" w:usb2="00000001" w:usb3="00000000" w:csb0="0000019F" w:csb1="00000000"/>
+    <w:sig w:usb0="E0002AFF" w:usb1="C000247B" w:usb2="00000009" w:usb3="00000000" w:csb0="000001FF" w:csb1="00000000"/>
   </w:font>
-  <w:font w:name="Cambria">
-    <w:panose1 w:val="02040503050406030204"/>
+  <w:font w:name="Calibri Light">
+    <w:panose1 w:val="020F0302020204030204"/>
     <w:charset w:val="00"/>
-    <w:family w:val="roman"/>
+    <w:family w:val="swiss"/>
     <w:pitch w:val="variable"/>
-    <w:sig w:usb0="E00002FF" w:usb1="400004FF" w:usb2="00000000" w:usb3="00000000" w:csb0="0000019F" w:csb1="00000000"/>
+    <w:sig w:usb0="E0002AFF" w:usb1="C000247B" w:usb2="00000009" w:usb3="00000000" w:csb0="000001FF" w:csb1="00000000"/>
   </w:font>
 </w:fonts>
 </file>
 
 <file path=word/glossary/settings.xml><?xml version="1.0" encoding="utf-8"?>
-<w:settings xmlns:o="urn:schemas-microsoft-com:office:office" xmlns:r="http://schemas.openxmlformats.org/officeDocument/2006/relationships" xmlns:m="http://schemas.openxmlformats.org/officeDocument/2006/math" xmlns:v="urn:schemas-microsoft-com:vml" xmlns:w10="urn:schemas-microsoft-com:office:word" xmlns:w="http://schemas.openxmlformats.org/wordprocessingml/2006/main" xmlns:sl="http://schemas.openxmlformats.org/schemaLibrary/2006/main">
+<w:settings xmlns:mc="http://schemas.openxmlformats.org/markup-compatibility/2006" xmlns:o="urn:schemas-microsoft-com:office:office" xmlns:r="http://schemas.openxmlformats.org/officeDocument/2006/relationships" xmlns:m="http://schemas.openxmlformats.org/officeDocument/2006/math" xmlns:v="urn:schemas-microsoft-com:vml" xmlns:w10="urn:schemas-microsoft-com:office:word" xmlns:w="http://schemas.openxmlformats.org/wordprocessingml/2006/main" xmlns:w14="http://schemas.microsoft.com/office/word/2010/wordml" xmlns:w15="http://schemas.microsoft.com/office/word/2012/wordml" xmlns:sl="http://schemas.openxmlformats.org/schemaLibrary/2006/main" mc:Ignorable="w14 w15">
   <w:view w:val="normal"/>
   <w:defaultTabStop w:val="720"/>
   <w:characterSpacingControl w:val="doNotCompress"/>
   <w:compat>
     <w:useFELayout/>
+    <w:compatSetting w:name="compatibilityMode" w:uri="http://schemas.microsoft.com/office/word" w:val="12"/>
   </w:compat>
   <w:rsids>
     <w:rsidRoot w:val="006C3935"/>
@@ -1803,12 +2023,13 @@
     <w:rsid w:val="0031564C"/>
     <w:rsid w:val="006C3935"/>
     <w:rsid w:val="007472F1"/>
+    <w:rsid w:val="00B05FC6"/>
   </w:rsids>
   <m:mathPr>
     <m:mathFont m:val="Cambria Math"/>
     <m:brkBin m:val="before"/>
     <m:brkBinSub m:val="--"/>
-    <m:smallFrac m:val="off"/>
+    <m:smallFrac m:val="0"/>
     <m:dispDef/>
     <m:lMargin m:val="0"/>
     <m:rMargin m:val="0"/>
@@ -1825,7 +2046,7 @@
 </file>
 
 <file path=word/glossary/styles.xml><?xml version="1.0" encoding="utf-8"?>
-<w:styles xmlns:r="http://schemas.openxmlformats.org/officeDocument/2006/relationships" xmlns:w="http://schemas.openxmlformats.org/wordprocessingml/2006/main">
+<w:styles xmlns:mc="http://schemas.openxmlformats.org/markup-compatibility/2006" xmlns:r="http://schemas.openxmlformats.org/officeDocument/2006/relationships" xmlns:w="http://schemas.openxmlformats.org/wordprocessingml/2006/main" xmlns:w14="http://schemas.microsoft.com/office/word/2010/wordml" xmlns:w15="http://schemas.microsoft.com/office/word/2012/wordml" mc:Ignorable="w14 w15">
   <w:docDefaults>
     <w:rPrDefault>
       <w:rPr>
@@ -1841,144 +2062,378 @@
       </w:pPr>
     </w:pPrDefault>
   </w:docDefaults>
-  <w:latentStyles w:defLockedState="0" w:defUIPriority="99" w:defSemiHidden="1" w:defUnhideWhenUsed="1" w:defQFormat="0" w:count="267">
-    <w:lsdException w:name="Normal" w:semiHidden="0" w:uiPriority="0" w:unhideWhenUsed="0" w:qFormat="1"/>
-    <w:lsdException w:name="heading 1" w:semiHidden="0" w:uiPriority="9" w:unhideWhenUsed="0" w:qFormat="1"/>
-    <w:lsdException w:name="heading 2" w:uiPriority="9" w:qFormat="1"/>
-    <w:lsdException w:name="heading 3" w:uiPriority="9" w:qFormat="1"/>
-    <w:lsdException w:name="heading 4" w:uiPriority="9" w:qFormat="1"/>
-    <w:lsdException w:name="heading 5" w:uiPriority="9" w:qFormat="1"/>
-    <w:lsdException w:name="heading 6" w:uiPriority="9" w:qFormat="1"/>
-    <w:lsdException w:name="heading 7" w:uiPriority="9" w:qFormat="1"/>
-    <w:lsdException w:name="heading 8" w:uiPriority="9" w:qFormat="1"/>
-    <w:lsdException w:name="heading 9" w:uiPriority="9" w:qFormat="1"/>
-    <w:lsdException w:name="toc 1" w:uiPriority="39"/>
-    <w:lsdException w:name="toc 2" w:uiPriority="39"/>
-    <w:lsdException w:name="toc 3" w:uiPriority="39"/>
-    <w:lsdException w:name="toc 4" w:uiPriority="39"/>
-    <w:lsdException w:name="toc 5" w:uiPriority="39"/>
-    <w:lsdException w:name="toc 6" w:uiPriority="39"/>
-    <w:lsdException w:name="toc 7" w:uiPriority="39"/>
-    <w:lsdException w:name="toc 8" w:uiPriority="39"/>
-    <w:lsdException w:name="toc 9" w:uiPriority="39"/>
-    <w:lsdException w:name="caption" w:uiPriority="35" w:qFormat="1"/>
-    <w:lsdException w:name="Title" w:semiHidden="0" w:uiPriority="10" w:unhideWhenUsed="0" w:qFormat="1"/>
-    <w:lsdException w:name="Default Paragraph Font" w:uiPriority="1"/>
-    <w:lsdException w:name="Subtitle" w:semiHidden="0" w:uiPriority="11" w:unhideWhenUsed="0" w:qFormat="1"/>
-    <w:lsdException w:name="Strong" w:semiHidden="0" w:uiPriority="22" w:unhideWhenUsed="0" w:qFormat="1"/>
-    <w:lsdException w:name="Emphasis" w:semiHidden="0" w:uiPriority="20" w:unhideWhenUsed="0" w:qFormat="1"/>
-    <w:lsdException w:name="Table Grid" w:semiHidden="0" w:uiPriority="39" w:unhideWhenUsed="0"/>
-    <w:lsdException w:name="Placeholder Text" w:unhideWhenUsed="0"/>
-    <w:lsdException w:name="No Spacing" w:semiHidden="0" w:uiPriority="1" w:unhideWhenUsed="0" w:qFormat="1"/>
-    <w:lsdException w:name="Light Shading" w:semiHidden="0" w:uiPriority="60" w:unhideWhenUsed="0"/>
-    <w:lsdException w:name="Light List" w:semiHidden="0" w:uiPriority="61" w:unhideWhenUsed="0"/>
-    <w:lsdException w:name="Light Grid" w:semiHidden="0" w:uiPriority="62" w:unhideWhenUsed="0"/>
-    <w:lsdException w:name="Medium Shading 1" w:semiHidden="0" w:uiPriority="63" w:unhideWhenUsed="0"/>
-    <w:lsdException w:name="Medium Shading 2" w:semiHidden="0" w:uiPriority="64" w:unhideWhenUsed="0"/>
-    <w:lsdException w:name="Medium List 1" w:semiHidden="0" w:uiPriority="65" w:unhideWhenUsed="0"/>
-    <w:lsdException w:name="Medium List 2" w:semiHidden="0" w:uiPriority="66" w:unhideWhenUsed="0"/>
-    <w:lsdException w:name="Medium Grid 1" w:semiHidden="0" w:uiPriority="67" w:unhideWhenUsed="0"/>
-    <w:lsdException w:name="Medium Grid 2" w:semiHidden="0" w:uiPriority="68" w:unhideWhenUsed="0"/>
-    <w:lsdException w:name="Medium Grid 3" w:semiHidden="0" w:uiPriority="69" w:unhideWhenUsed="0"/>
-    <w:lsdException w:name="Dark List" w:semiHidden="0" w:uiPriority="70" w:unhideWhenUsed="0"/>
-    <w:lsdException w:name="Colorful Shading" w:semiHidden="0" w:uiPriority="71" w:unhideWhenUsed="0"/>
-    <w:lsdException w:name="Colorful List" w:semiHidden="0" w:uiPriority="72" w:unhideWhenUsed="0"/>
-    <w:lsdException w:name="Colorful Grid" w:semiHidden="0" w:uiPriority="73" w:unhideWhenUsed="0"/>
-    <w:lsdException w:name="Light Shading Accent 1" w:semiHidden="0" w:uiPriority="60" w:unhideWhenUsed="0"/>
-    <w:lsdException w:name="Light List Accent 1" w:semiHidden="0" w:uiPriority="61" w:unhideWhenUsed="0"/>
-    <w:lsdException w:name="Light Grid Accent 1" w:semiHidden="0" w:uiPriority="62" w:unhideWhenUsed="0"/>
-    <w:lsdException w:name="Medium Shading 1 Accent 1" w:semiHidden="0" w:uiPriority="63" w:unhideWhenUsed="0"/>
-    <w:lsdException w:name="Medium Shading 2 Accent 1" w:semiHidden="0" w:uiPriority="64" w:unhideWhenUsed="0"/>
-    <w:lsdException w:name="Medium List 1 Accent 1" w:semiHidden="0" w:uiPriority="65" w:unhideWhenUsed="0"/>
-    <w:lsdException w:name="Revision" w:unhideWhenUsed="0"/>
-    <w:lsdException w:name="List Paragraph" w:semiHidden="0" w:uiPriority="34" w:unhideWhenUsed="0" w:qFormat="1"/>
-    <w:lsdException w:name="Quote" w:semiHidden="0" w:uiPriority="29" w:unhideWhenUsed="0" w:qFormat="1"/>
-    <w:lsdException w:name="Intense Quote" w:semiHidden="0" w:uiPriority="30" w:unhideWhenUsed="0" w:qFormat="1"/>
-    <w:lsdException w:name="Medium List 2 Accent 1" w:semiHidden="0" w:uiPriority="66" w:unhideWhenUsed="0"/>
-    <w:lsdException w:name="Medium Grid 1 Accent 1" w:semiHidden="0" w:uiPriority="67" w:unhideWhenUsed="0"/>
-    <w:lsdException w:name="Medium Grid 2 Accent 1" w:semiHidden="0" w:uiPriority="68" w:unhideWhenUsed="0"/>
-    <w:lsdException w:name="Medium Grid 3 Accent 1" w:semiHidden="0" w:uiPriority="69" w:unhideWhenUsed="0"/>
-    <w:lsdException w:name="Dark List Accent 1" w:semiHidden="0" w:uiPriority="70" w:unhideWhenUsed="0"/>
-    <w:lsdException w:name="Colorful Shading Accent 1" w:semiHidden="0" w:uiPriority="71" w:unhideWhenUsed="0"/>
-    <w:lsdException w:name="Colorful List Accent 1" w:semiHidden="0" w:uiPriority="72" w:unhideWhenUsed="0"/>
-    <w:lsdException w:name="Colorful Grid Accent 1" w:semiHidden="0" w:uiPriority="73" w:unhideWhenUsed="0"/>
-    <w:lsdException w:name="Light Shading Accent 2" w:semiHidden="0" w:uiPriority="60" w:unhideWhenUsed="0"/>
-    <w:lsdException w:name="Light List Accent 2" w:semiHidden="0" w:uiPriority="61" w:unhideWhenUsed="0"/>
-    <w:lsdException w:name="Light Grid Accent 2" w:semiHidden="0" w:uiPriority="62" w:unhideWhenUsed="0"/>
-    <w:lsdException w:name="Medium Shading 1 Accent 2" w:semiHidden="0" w:uiPriority="63" w:unhideWhenUsed="0"/>
-    <w:lsdException w:name="Medium Shading 2 Accent 2" w:semiHidden="0" w:uiPriority="64" w:unhideWhenUsed="0"/>
-    <w:lsdException w:name="Medium List 1 Accent 2" w:semiHidden="0" w:uiPriority="65" w:unhideWhenUsed="0"/>
-    <w:lsdException w:name="Medium List 2 Accent 2" w:semiHidden="0" w:uiPriority="66" w:unhideWhenUsed="0"/>
-    <w:lsdException w:name="Medium Grid 1 Accent 2" w:semiHidden="0" w:uiPriority="67" w:unhideWhenUsed="0"/>
-    <w:lsdException w:name="Medium Grid 2 Accent 2" w:semiHidden="0" w:uiPriority="68" w:unhideWhenUsed="0"/>
-    <w:lsdException w:name="Medium Grid 3 Accent 2" w:semiHidden="0" w:uiPriority="69" w:unhideWhenUsed="0"/>
-    <w:lsdException w:name="Dark List Accent 2" w:semiHidden="0" w:uiPriority="70" w:unhideWhenUsed="0"/>
-    <w:lsdException w:name="Colorful Shading Accent 2" w:semiHidden="0" w:uiPriority="71" w:unhideWhenUsed="0"/>
-    <w:lsdException w:name="Colorful List Accent 2" w:semiHidden="0" w:uiPriority="72" w:unhideWhenUsed="0"/>
-    <w:lsdException w:name="Colorful Grid Accent 2" w:semiHidden="0" w:uiPriority="73" w:unhideWhenUsed="0"/>
-    <w:lsdException w:name="Light Shading Accent 3" w:semiHidden="0" w:uiPriority="60" w:unhideWhenUsed="0"/>
-    <w:lsdException w:name="Light List Accent 3" w:semiHidden="0" w:uiPriority="61" w:unhideWhenUsed="0"/>
-    <w:lsdException w:name="Light Grid Accent 3" w:semiHidden="0" w:uiPriority="62" w:unhideWhenUsed="0"/>
-    <w:lsdException w:name="Medium Shading 1 Accent 3" w:semiHidden="0" w:uiPriority="63" w:unhideWhenUsed="0"/>
-    <w:lsdException w:name="Medium Shading 2 Accent 3" w:semiHidden="0" w:uiPriority="64" w:unhideWhenUsed="0"/>
-    <w:lsdException w:name="Medium List 1 Accent 3" w:semiHidden="0" w:uiPriority="65" w:unhideWhenUsed="0"/>
-    <w:lsdException w:name="Medium List 2 Accent 3" w:semiHidden="0" w:uiPriority="66" w:unhideWhenUsed="0"/>
-    <w:lsdException w:name="Medium Grid 1 Accent 3" w:semiHidden="0" w:uiPriority="67" w:unhideWhenUsed="0"/>
-    <w:lsdException w:name="Medium Grid 2 Accent 3" w:semiHidden="0" w:uiPriority="68" w:unhideWhenUsed="0"/>
-    <w:lsdException w:name="Medium Grid 3 Accent 3" w:semiHidden="0" w:uiPriority="69" w:unhideWhenUsed="0"/>
-    <w:lsdException w:name="Dark List Accent 3" w:semiHidden="0" w:uiPriority="70" w:unhideWhenUsed="0"/>
-    <w:lsdException w:name="Colorful Shading Accent 3" w:semiHidden="0" w:uiPriority="71" w:unhideWhenUsed="0"/>
-    <w:lsdException w:name="Colorful List Accent 3" w:semiHidden="0" w:uiPriority="72" w:unhideWhenUsed="0"/>
-    <w:lsdException w:name="Colorful Grid Accent 3" w:semiHidden="0" w:uiPriority="73" w:unhideWhenUsed="0"/>
-    <w:lsdException w:name="Light Shading Accent 4" w:semiHidden="0" w:uiPriority="60" w:unhideWhenUsed="0"/>
-    <w:lsdException w:name="Light List Accent 4" w:semiHidden="0" w:uiPriority="61" w:unhideWhenUsed="0"/>
-    <w:lsdException w:name="Light Grid Accent 4" w:semiHidden="0" w:uiPriority="62" w:unhideWhenUsed="0"/>
-    <w:lsdException w:name="Medium Shading 1 Accent 4" w:semiHidden="0" w:uiPriority="63" w:unhideWhenUsed="0"/>
-    <w:lsdException w:name="Medium Shading 2 Accent 4" w:semiHidden="0" w:uiPriority="64" w:unhideWhenUsed="0"/>
-    <w:lsdException w:name="Medium List 1 Accent 4" w:semiHidden="0" w:uiPriority="65" w:unhideWhenUsed="0"/>
-    <w:lsdException w:name="Medium List 2 Accent 4" w:semiHidden="0" w:uiPriority="66" w:unhideWhenUsed="0"/>
-    <w:lsdException w:name="Medium Grid 1 Accent 4" w:semiHidden="0" w:uiPriority="67" w:unhideWhenUsed="0"/>
-    <w:lsdException w:name="Medium Grid 2 Accent 4" w:semiHidden="0" w:uiPriority="68" w:unhideWhenUsed="0"/>
-    <w:lsdException w:name="Medium Grid 3 Accent 4" w:semiHidden="0" w:uiPriority="69" w:unhideWhenUsed="0"/>
-    <w:lsdException w:name="Dark List Accent 4" w:semiHidden="0" w:uiPriority="70" w:unhideWhenUsed="0"/>
-    <w:lsdException w:name="Colorful Shading Accent 4" w:semiHidden="0" w:uiPriority="71" w:unhideWhenUsed="0"/>
-    <w:lsdException w:name="Colorful List Accent 4" w:semiHidden="0" w:uiPriority="72" w:unhideWhenUsed="0"/>
-    <w:lsdException w:name="Colorful Grid Accent 4" w:semiHidden="0" w:uiPriority="73" w:unhideWhenUsed="0"/>
-    <w:lsdException w:name="Light Shading Accent 5" w:semiHidden="0" w:uiPriority="60" w:unhideWhenUsed="0"/>
-    <w:lsdException w:name="Light List Accent 5" w:semiHidden="0" w:uiPriority="61" w:unhideWhenUsed="0"/>
-    <w:lsdException w:name="Light Grid Accent 5" w:semiHidden="0" w:uiPriority="62" w:unhideWhenUsed="0"/>
-    <w:lsdException w:name="Medium Shading 1 Accent 5" w:semiHidden="0" w:uiPriority="63" w:unhideWhenUsed="0"/>
-    <w:lsdException w:name="Medium Shading 2 Accent 5" w:semiHidden="0" w:uiPriority="64" w:unhideWhenUsed="0"/>
-    <w:lsdException w:name="Medium List 1 Accent 5" w:semiHidden="0" w:uiPriority="65" w:unhideWhenUsed="0"/>
-    <w:lsdException w:name="Medium List 2 Accent 5" w:semiHidden="0" w:uiPriority="66" w:unhideWhenUsed="0"/>
-    <w:lsdException w:name="Medium Grid 1 Accent 5" w:semiHidden="0" w:uiPriority="67" w:unhideWhenUsed="0"/>
-    <w:lsdException w:name="Medium Grid 2 Accent 5" w:semiHidden="0" w:uiPriority="68" w:unhideWhenUsed="0"/>
-    <w:lsdException w:name="Medium Grid 3 Accent 5" w:semiHidden="0" w:uiPriority="69" w:unhideWhenUsed="0"/>
-    <w:lsdException w:name="Dark List Accent 5" w:semiHidden="0" w:uiPriority="70" w:unhideWhenUsed="0"/>
-    <w:lsdException w:name="Colorful Shading Accent 5" w:semiHidden="0" w:uiPriority="71" w:unhideWhenUsed="0"/>
-    <w:lsdException w:name="Colorful List Accent 5" w:semiHidden="0" w:uiPriority="72" w:unhideWhenUsed="0"/>
-    <w:lsdException w:name="Colorful Grid Accent 5" w:semiHidden="0" w:uiPriority="73" w:unhideWhenUsed="0"/>
-    <w:lsdException w:name="Light Shading Accent 6" w:semiHidden="0" w:uiPriority="60" w:unhideWhenUsed="0"/>
-    <w:lsdException w:name="Light List Accent 6" w:semiHidden="0" w:uiPriority="61" w:unhideWhenUsed="0"/>
-    <w:lsdException w:name="Light Grid Accent 6" w:semiHidden="0" w:uiPriority="62" w:unhideWhenUsed="0"/>
-    <w:lsdException w:name="Medium Shading 1 Accent 6" w:semiHidden="0" w:uiPriority="63" w:unhideWhenUsed="0"/>
-    <w:lsdException w:name="Medium Shading 2 Accent 6" w:semiHidden="0" w:uiPriority="64" w:unhideWhenUsed="0"/>
-    <w:lsdException w:name="Medium List 1 Accent 6" w:semiHidden="0" w:uiPriority="65" w:unhideWhenUsed="0"/>
-    <w:lsdException w:name="Medium List 2 Accent 6" w:semiHidden="0" w:uiPriority="66" w:unhideWhenUsed="0"/>
-    <w:lsdException w:name="Medium Grid 1 Accent 6" w:semiHidden="0" w:uiPriority="67" w:unhideWhenUsed="0"/>
-    <w:lsdException w:name="Medium Grid 2 Accent 6" w:semiHidden="0" w:uiPriority="68" w:unhideWhenUsed="0"/>
-    <w:lsdException w:name="Medium Grid 3 Accent 6" w:semiHidden="0" w:uiPriority="69" w:unhideWhenUsed="0"/>
-    <w:lsdException w:name="Dark List Accent 6" w:semiHidden="0" w:uiPriority="70" w:unhideWhenUsed="0"/>
-    <w:lsdException w:name="Colorful Shading Accent 6" w:semiHidden="0" w:uiPriority="71" w:unhideWhenUsed="0"/>
-    <w:lsdException w:name="Colorful List Accent 6" w:semiHidden="0" w:uiPriority="72" w:unhideWhenUsed="0"/>
-    <w:lsdException w:name="Colorful Grid Accent 6" w:semiHidden="0" w:uiPriority="73" w:unhideWhenUsed="0"/>
-    <w:lsdException w:name="Subtle Emphasis" w:semiHidden="0" w:uiPriority="19" w:unhideWhenUsed="0" w:qFormat="1"/>
-    <w:lsdException w:name="Intense Emphasis" w:semiHidden="0" w:uiPriority="21" w:unhideWhenUsed="0" w:qFormat="1"/>
-    <w:lsdException w:name="Subtle Reference" w:semiHidden="0" w:uiPriority="31" w:unhideWhenUsed="0" w:qFormat="1"/>
-    <w:lsdException w:name="Intense Reference" w:semiHidden="0" w:uiPriority="32" w:unhideWhenUsed="0" w:qFormat="1"/>
-    <w:lsdException w:name="Book Title" w:semiHidden="0" w:uiPriority="33" w:unhideWhenUsed="0" w:qFormat="1"/>
-    <w:lsdException w:name="Bibliography" w:uiPriority="37"/>
-    <w:lsdException w:name="TOC Heading" w:uiPriority="39" w:qFormat="1"/>
+  <w:latentStyles w:defLockedState="0" w:defUIPriority="99" w:defSemiHidden="0" w:defUnhideWhenUsed="0" w:defQFormat="0" w:count="371">
+    <w:lsdException w:name="Normal" w:uiPriority="0" w:qFormat="1"/>
+    <w:lsdException w:name="heading 1" w:uiPriority="9" w:qFormat="1"/>
+    <w:lsdException w:name="heading 2" w:semiHidden="1" w:uiPriority="9" w:unhideWhenUsed="1" w:qFormat="1"/>
+    <w:lsdException w:name="heading 3" w:semiHidden="1" w:uiPriority="9" w:unhideWhenUsed="1" w:qFormat="1"/>
+    <w:lsdException w:name="heading 4" w:semiHidden="1" w:uiPriority="9" w:unhideWhenUsed="1" w:qFormat="1"/>
+    <w:lsdException w:name="heading 5" w:semiHidden="1" w:uiPriority="9" w:unhideWhenUsed="1" w:qFormat="1"/>
+    <w:lsdException w:name="heading 6" w:semiHidden="1" w:uiPriority="9" w:unhideWhenUsed="1" w:qFormat="1"/>
+    <w:lsdException w:name="heading 7" w:semiHidden="1" w:uiPriority="9" w:unhideWhenUsed="1" w:qFormat="1"/>
+    <w:lsdException w:name="heading 8" w:semiHidden="1" w:uiPriority="9" w:unhideWhenUsed="1" w:qFormat="1"/>
+    <w:lsdException w:name="heading 9" w:semiHidden="1" w:uiPriority="9" w:unhideWhenUsed="1" w:qFormat="1"/>
+    <w:lsdException w:name="index 1" w:semiHidden="1" w:unhideWhenUsed="1"/>
+    <w:lsdException w:name="index 2" w:semiHidden="1" w:unhideWhenUsed="1"/>
+    <w:lsdException w:name="index 3" w:semiHidden="1" w:unhideWhenUsed="1"/>
+    <w:lsdException w:name="index 4" w:semiHidden="1" w:unhideWhenUsed="1"/>
+    <w:lsdException w:name="index 5" w:semiHidden="1" w:unhideWhenUsed="1"/>
+    <w:lsdException w:name="index 6" w:semiHidden="1" w:unhideWhenUsed="1"/>
+    <w:lsdException w:name="index 7" w:semiHidden="1" w:unhideWhenUsed="1"/>
+    <w:lsdException w:name="index 8" w:semiHidden="1" w:unhideWhenUsed="1"/>
+    <w:lsdException w:name="index 9" w:semiHidden="1" w:unhideWhenUsed="1"/>
+    <w:lsdException w:name="toc 1" w:semiHidden="1" w:uiPriority="39" w:unhideWhenUsed="1"/>
+    <w:lsdException w:name="toc 2" w:semiHidden="1" w:uiPriority="39" w:unhideWhenUsed="1"/>
+    <w:lsdException w:name="toc 3" w:semiHidden="1" w:uiPriority="39" w:unhideWhenUsed="1"/>
+    <w:lsdException w:name="toc 4" w:semiHidden="1" w:uiPriority="39" w:unhideWhenUsed="1"/>
+    <w:lsdException w:name="toc 5" w:semiHidden="1" w:uiPriority="39" w:unhideWhenUsed="1"/>
+    <w:lsdException w:name="toc 6" w:semiHidden="1" w:uiPriority="39" w:unhideWhenUsed="1"/>
+    <w:lsdException w:name="toc 7" w:semiHidden="1" w:uiPriority="39" w:unhideWhenUsed="1"/>
+    <w:lsdException w:name="toc 8" w:semiHidden="1" w:uiPriority="39" w:unhideWhenUsed="1"/>
+    <w:lsdException w:name="toc 9" w:semiHidden="1" w:uiPriority="39" w:unhideWhenUsed="1"/>
+    <w:lsdException w:name="Normal Indent" w:semiHidden="1" w:unhideWhenUsed="1"/>
+    <w:lsdException w:name="footnote text" w:semiHidden="1" w:unhideWhenUsed="1"/>
+    <w:lsdException w:name="annotation text" w:semiHidden="1" w:unhideWhenUsed="1"/>
+    <w:lsdException w:name="header" w:semiHidden="1" w:unhideWhenUsed="1"/>
+    <w:lsdException w:name="footer" w:semiHidden="1" w:unhideWhenUsed="1"/>
+    <w:lsdException w:name="index heading" w:semiHidden="1" w:unhideWhenUsed="1"/>
+    <w:lsdException w:name="caption" w:semiHidden="1" w:uiPriority="35" w:unhideWhenUsed="1" w:qFormat="1"/>
+    <w:lsdException w:name="table of figures" w:semiHidden="1" w:unhideWhenUsed="1"/>
+    <w:lsdException w:name="envelope address" w:semiHidden="1" w:unhideWhenUsed="1"/>
+    <w:lsdException w:name="envelope return" w:semiHidden="1" w:unhideWhenUsed="1"/>
+    <w:lsdException w:name="footnote reference" w:semiHidden="1" w:unhideWhenUsed="1"/>
+    <w:lsdException w:name="annotation reference" w:semiHidden="1" w:unhideWhenUsed="1"/>
+    <w:lsdException w:name="line number" w:semiHidden="1" w:unhideWhenUsed="1"/>
+    <w:lsdException w:name="page number" w:semiHidden="1" w:unhideWhenUsed="1"/>
+    <w:lsdException w:name="endnote reference" w:semiHidden="1" w:unhideWhenUsed="1"/>
+    <w:lsdException w:name="endnote text" w:semiHidden="1" w:unhideWhenUsed="1"/>
+    <w:lsdException w:name="table of authorities" w:semiHidden="1" w:unhideWhenUsed="1"/>
+    <w:lsdException w:name="macro" w:semiHidden="1" w:unhideWhenUsed="1"/>
+    <w:lsdException w:name="toa heading" w:semiHidden="1" w:unhideWhenUsed="1"/>
+    <w:lsdException w:name="List" w:semiHidden="1" w:unhideWhenUsed="1"/>
+    <w:lsdException w:name="List Bullet" w:semiHidden="1" w:unhideWhenUsed="1"/>
+    <w:lsdException w:name="List Number" w:semiHidden="1" w:unhideWhenUsed="1"/>
+    <w:lsdException w:name="List 2" w:semiHidden="1" w:unhideWhenUsed="1"/>
+    <w:lsdException w:name="List 3" w:semiHidden="1" w:unhideWhenUsed="1"/>
+    <w:lsdException w:name="List 4" w:semiHidden="1" w:unhideWhenUsed="1"/>
+    <w:lsdException w:name="List 5" w:semiHidden="1" w:unhideWhenUsed="1"/>
+    <w:lsdException w:name="List Bullet 2" w:semiHidden="1" w:unhideWhenUsed="1"/>
+    <w:lsdException w:name="List Bullet 3" w:semiHidden="1" w:unhideWhenUsed="1"/>
+    <w:lsdException w:name="List Bullet 4" w:semiHidden="1" w:unhideWhenUsed="1"/>
+    <w:lsdException w:name="List Bullet 5" w:semiHidden="1" w:unhideWhenUsed="1"/>
+    <w:lsdException w:name="List Number 2" w:semiHidden="1" w:unhideWhenUsed="1"/>
+    <w:lsdException w:name="List Number 3" w:semiHidden="1" w:unhideWhenUsed="1"/>
+    <w:lsdException w:name="List Number 4" w:semiHidden="1" w:unhideWhenUsed="1"/>
+    <w:lsdException w:name="List Number 5" w:semiHidden="1" w:unhideWhenUsed="1"/>
+    <w:lsdException w:name="Title" w:uiPriority="10" w:qFormat="1"/>
+    <w:lsdException w:name="Closing" w:semiHidden="1" w:unhideWhenUsed="1"/>
+    <w:lsdException w:name="Signature" w:semiHidden="1" w:unhideWhenUsed="1"/>
+    <w:lsdException w:name="Default Paragraph Font" w:semiHidden="1" w:uiPriority="1" w:unhideWhenUsed="1"/>
+    <w:lsdException w:name="Body Text" w:semiHidden="1" w:unhideWhenUsed="1"/>
+    <w:lsdException w:name="Body Text Indent" w:semiHidden="1" w:unhideWhenUsed="1"/>
+    <w:lsdException w:name="List Continue" w:semiHidden="1" w:unhideWhenUsed="1"/>
+    <w:lsdException w:name="List Continue 2" w:semiHidden="1" w:unhideWhenUsed="1"/>
+    <w:lsdException w:name="List Continue 3" w:semiHidden="1" w:unhideWhenUsed="1"/>
+    <w:lsdException w:name="List Continue 4" w:semiHidden="1" w:unhideWhenUsed="1"/>
+    <w:lsdException w:name="List Continue 5" w:semiHidden="1" w:unhideWhenUsed="1"/>
+    <w:lsdException w:name="Message Header" w:semiHidden="1" w:unhideWhenUsed="1"/>
+    <w:lsdException w:name="Subtitle" w:uiPriority="11" w:qFormat="1"/>
+    <w:lsdException w:name="Salutation" w:semiHidden="1" w:unhideWhenUsed="1"/>
+    <w:lsdException w:name="Date" w:semiHidden="1" w:unhideWhenUsed="1"/>
+    <w:lsdException w:name="Body Text First Indent" w:semiHidden="1" w:unhideWhenUsed="1"/>
+    <w:lsdException w:name="Body Text First Indent 2" w:semiHidden="1" w:unhideWhenUsed="1"/>
+    <w:lsdException w:name="Note Heading" w:semiHidden="1" w:unhideWhenUsed="1"/>
+    <w:lsdException w:name="Body Text 2" w:semiHidden="1" w:unhideWhenUsed="1"/>
+    <w:lsdException w:name="Body Text 3" w:semiHidden="1" w:unhideWhenUsed="1"/>
+    <w:lsdException w:name="Body Text Indent 2" w:semiHidden="1" w:unhideWhenUsed="1"/>
+    <w:lsdException w:name="Body Text Indent 3" w:semiHidden="1" w:unhideWhenUsed="1"/>
+    <w:lsdException w:name="Block Text" w:semiHidden="1" w:unhideWhenUsed="1"/>
+    <w:lsdException w:name="Hyperlink" w:semiHidden="1" w:unhideWhenUsed="1"/>
+    <w:lsdException w:name="FollowedHyperlink" w:semiHidden="1" w:unhideWhenUsed="1"/>
+    <w:lsdException w:name="Strong" w:uiPriority="22" w:qFormat="1"/>
+    <w:lsdException w:name="Emphasis" w:uiPriority="20" w:qFormat="1"/>
+    <w:lsdException w:name="Document Map" w:semiHidden="1" w:unhideWhenUsed="1"/>
+    <w:lsdException w:name="Plain Text" w:semiHidden="1" w:unhideWhenUsed="1"/>
+    <w:lsdException w:name="E-mail Signature" w:semiHidden="1" w:unhideWhenUsed="1"/>
+    <w:lsdException w:name="HTML Top of Form" w:semiHidden="1" w:unhideWhenUsed="1"/>
+    <w:lsdException w:name="HTML Bottom of Form" w:semiHidden="1" w:unhideWhenUsed="1"/>
+    <w:lsdException w:name="Normal (Web)" w:semiHidden="1" w:unhideWhenUsed="1"/>
+    <w:lsdException w:name="HTML Acronym" w:semiHidden="1" w:unhideWhenUsed="1"/>
+    <w:lsdException w:name="HTML Address" w:semiHidden="1" w:unhideWhenUsed="1"/>
+    <w:lsdException w:name="HTML Cite" w:semiHidden="1" w:unhideWhenUsed="1"/>
+    <w:lsdException w:name="HTML Code" w:semiHidden="1" w:unhideWhenUsed="1"/>
+    <w:lsdException w:name="HTML Definition" w:semiHidden="1" w:unhideWhenUsed="1"/>
+    <w:lsdException w:name="HTML Keyboard" w:semiHidden="1" w:unhideWhenUsed="1"/>
+    <w:lsdException w:name="HTML Preformatted" w:semiHidden="1" w:unhideWhenUsed="1"/>
+    <w:lsdException w:name="HTML Sample" w:semiHidden="1" w:unhideWhenUsed="1"/>
+    <w:lsdException w:name="HTML Typewriter" w:semiHidden="1" w:unhideWhenUsed="1"/>
+    <w:lsdException w:name="HTML Variable" w:semiHidden="1" w:unhideWhenUsed="1"/>
+    <w:lsdException w:name="Normal Table" w:semiHidden="1" w:unhideWhenUsed="1"/>
+    <w:lsdException w:name="annotation subject" w:semiHidden="1" w:unhideWhenUsed="1"/>
+    <w:lsdException w:name="No List" w:semiHidden="1" w:unhideWhenUsed="1"/>
+    <w:lsdException w:name="Outline List 1" w:semiHidden="1" w:unhideWhenUsed="1"/>
+    <w:lsdException w:name="Outline List 2" w:semiHidden="1" w:unhideWhenUsed="1"/>
+    <w:lsdException w:name="Outline List 3" w:semiHidden="1" w:unhideWhenUsed="1"/>
+    <w:lsdException w:name="Table Simple 1" w:semiHidden="1" w:unhideWhenUsed="1"/>
+    <w:lsdException w:name="Table Simple 2" w:semiHidden="1" w:unhideWhenUsed="1"/>
+    <w:lsdException w:name="Table Simple 3" w:semiHidden="1" w:unhideWhenUsed="1"/>
+    <w:lsdException w:name="Table Classic 1" w:semiHidden="1" w:unhideWhenUsed="1"/>
+    <w:lsdException w:name="Table Classic 2" w:semiHidden="1" w:unhideWhenUsed="1"/>
+    <w:lsdException w:name="Table Classic 3" w:semiHidden="1" w:unhideWhenUsed="1"/>
+    <w:lsdException w:name="Table Classic 4" w:semiHidden="1" w:unhideWhenUsed="1"/>
+    <w:lsdException w:name="Table Colorful 1" w:semiHidden="1" w:unhideWhenUsed="1"/>
+    <w:lsdException w:name="Table Colorful 2" w:semiHidden="1" w:unhideWhenUsed="1"/>
+    <w:lsdException w:name="Table Colorful 3" w:semiHidden="1" w:unhideWhenUsed="1"/>
+    <w:lsdException w:name="Table Columns 1" w:semiHidden="1" w:unhideWhenUsed="1"/>
+    <w:lsdException w:name="Table Columns 2" w:semiHidden="1" w:unhideWhenUsed="1"/>
+    <w:lsdException w:name="Table Columns 3" w:semiHidden="1" w:unhideWhenUsed="1"/>
+    <w:lsdException w:name="Table Columns 4" w:semiHidden="1" w:unhideWhenUsed="1"/>
+    <w:lsdException w:name="Table Columns 5" w:semiHidden="1" w:unhideWhenUsed="1"/>
+    <w:lsdException w:name="Table Grid 1" w:semiHidden="1" w:unhideWhenUsed="1"/>
+    <w:lsdException w:name="Table Grid 2" w:semiHidden="1" w:unhideWhenUsed="1"/>
+    <w:lsdException w:name="Table Grid 3" w:semiHidden="1" w:unhideWhenUsed="1"/>
+    <w:lsdException w:name="Table Grid 4" w:semiHidden="1" w:unhideWhenUsed="1"/>
+    <w:lsdException w:name="Table Grid 5" w:semiHidden="1" w:unhideWhenUsed="1"/>
+    <w:lsdException w:name="Table Grid 6" w:semiHidden="1" w:unhideWhenUsed="1"/>
+    <w:lsdException w:name="Table Grid 7" w:semiHidden="1" w:unhideWhenUsed="1"/>
+    <w:lsdException w:name="Table Grid 8" w:semiHidden="1" w:unhideWhenUsed="1"/>
+    <w:lsdException w:name="Table List 1" w:semiHidden="1" w:unhideWhenUsed="1"/>
+    <w:lsdException w:name="Table List 2" w:semiHidden="1" w:unhideWhenUsed="1"/>
+    <w:lsdException w:name="Table List 3" w:semiHidden="1" w:unhideWhenUsed="1"/>
+    <w:lsdException w:name="Table List 4" w:semiHidden="1" w:unhideWhenUsed="1"/>
+    <w:lsdException w:name="Table List 5" w:semiHidden="1" w:unhideWhenUsed="1"/>
+    <w:lsdException w:name="Table List 6" w:semiHidden="1" w:unhideWhenUsed="1"/>
+    <w:lsdException w:name="Table List 7" w:semiHidden="1" w:unhideWhenUsed="1"/>
+    <w:lsdException w:name="Table List 8" w:semiHidden="1" w:unhideWhenUsed="1"/>
+    <w:lsdException w:name="Table 3D effects 1" w:semiHidden="1" w:unhideWhenUsed="1"/>
+    <w:lsdException w:name="Table 3D effects 2" w:semiHidden="1" w:unhideWhenUsed="1"/>
+    <w:lsdException w:name="Table 3D effects 3" w:semiHidden="1" w:unhideWhenUsed="1"/>
+    <w:lsdException w:name="Table Contemporary" w:semiHidden="1" w:unhideWhenUsed="1"/>
+    <w:lsdException w:name="Table Elegant" w:semiHidden="1" w:unhideWhenUsed="1"/>
+    <w:lsdException w:name="Table Professional" w:semiHidden="1" w:unhideWhenUsed="1"/>
+    <w:lsdException w:name="Table Subtle 1" w:semiHidden="1" w:unhideWhenUsed="1"/>
+    <w:lsdException w:name="Table Subtle 2" w:semiHidden="1" w:unhideWhenUsed="1"/>
+    <w:lsdException w:name="Table Web 1" w:semiHidden="1" w:unhideWhenUsed="1"/>
+    <w:lsdException w:name="Table Web 2" w:semiHidden="1" w:unhideWhenUsed="1"/>
+    <w:lsdException w:name="Table Web 3" w:semiHidden="1" w:unhideWhenUsed="1"/>
+    <w:lsdException w:name="Balloon Text" w:semiHidden="1" w:unhideWhenUsed="1"/>
+    <w:lsdException w:name="Table Grid" w:uiPriority="39"/>
+    <w:lsdException w:name="Table Theme" w:semiHidden="1" w:unhideWhenUsed="1"/>
+    <w:lsdException w:name="Placeholder Text" w:semiHidden="1"/>
+    <w:lsdException w:name="No Spacing" w:uiPriority="1" w:qFormat="1"/>
+    <w:lsdException w:name="Light Shading" w:uiPriority="60"/>
+    <w:lsdException w:name="Light List" w:uiPriority="61"/>
+    <w:lsdException w:name="Light Grid" w:uiPriority="62"/>
+    <w:lsdException w:name="Medium Shading 1" w:uiPriority="63"/>
+    <w:lsdException w:name="Medium Shading 2" w:uiPriority="64"/>
+    <w:lsdException w:name="Medium List 1" w:uiPriority="65"/>
+    <w:lsdException w:name="Medium List 2" w:uiPriority="66"/>
+    <w:lsdException w:name="Medium Grid 1" w:uiPriority="67"/>
+    <w:lsdException w:name="Medium Grid 2" w:uiPriority="68"/>
+    <w:lsdException w:name="Medium Grid 3" w:uiPriority="69"/>
+    <w:lsdException w:name="Dark List" w:uiPriority="70"/>
+    <w:lsdException w:name="Colorful Shading" w:uiPriority="71"/>
+    <w:lsdException w:name="Colorful List" w:uiPriority="72"/>
+    <w:lsdException w:name="Colorful Grid" w:uiPriority="73"/>
+    <w:lsdException w:name="Light Shading Accent 1" w:uiPriority="60"/>
+    <w:lsdException w:name="Light List Accent 1" w:uiPriority="61"/>
+    <w:lsdException w:name="Light Grid Accent 1" w:uiPriority="62"/>
+    <w:lsdException w:name="Medium Shading 1 Accent 1" w:uiPriority="63"/>
+    <w:lsdException w:name="Medium Shading 2 Accent 1" w:uiPriority="64"/>
+    <w:lsdException w:name="Medium List 1 Accent 1" w:uiPriority="65"/>
+    <w:lsdException w:name="Revision" w:semiHidden="1"/>
+    <w:lsdException w:name="List Paragraph" w:uiPriority="34" w:qFormat="1"/>
+    <w:lsdException w:name="Quote" w:uiPriority="29" w:qFormat="1"/>
+    <w:lsdException w:name="Intense Quote" w:uiPriority="30" w:qFormat="1"/>
+    <w:lsdException w:name="Medium List 2 Accent 1" w:uiPriority="66"/>
+    <w:lsdException w:name="Medium Grid 1 Accent 1" w:uiPriority="67"/>
+    <w:lsdException w:name="Medium Grid 2 Accent 1" w:uiPriority="68"/>
+    <w:lsdException w:name="Medium Grid 3 Accent 1" w:uiPriority="69"/>
+    <w:lsdException w:name="Dark List Accent 1" w:uiPriority="70"/>
+    <w:lsdException w:name="Colorful Shading Accent 1" w:uiPriority="71"/>
+    <w:lsdException w:name="Colorful List Accent 1" w:uiPriority="72"/>
+    <w:lsdException w:name="Colorful Grid Accent 1" w:uiPriority="73"/>
+    <w:lsdException w:name="Light Shading Accent 2" w:uiPriority="60"/>
+    <w:lsdException w:name="Light List Accent 2" w:uiPriority="61"/>
+    <w:lsdException w:name="Light Grid Accent 2" w:uiPriority="62"/>
+    <w:lsdException w:name="Medium Shading 1 Accent 2" w:uiPriority="63"/>
+    <w:lsdException w:name="Medium Shading 2 Accent 2" w:uiPriority="64"/>
+    <w:lsdException w:name="Medium List 1 Accent 2" w:uiPriority="65"/>
+    <w:lsdException w:name="Medium List 2 Accent 2" w:uiPriority="66"/>
+    <w:lsdException w:name="Medium Grid 1 Accent 2" w:uiPriority="67"/>
+    <w:lsdException w:name="Medium Grid 2 Accent 2" w:uiPriority="68"/>
+    <w:lsdException w:name="Medium Grid 3 Accent 2" w:uiPriority="69"/>
+    <w:lsdException w:name="Dark List Accent 2" w:uiPriority="70"/>
+    <w:lsdException w:name="Colorful Shading Accent 2" w:uiPriority="71"/>
+    <w:lsdException w:name="Colorful List Accent 2" w:uiPriority="72"/>
+    <w:lsdException w:name="Colorful Grid Accent 2" w:uiPriority="73"/>
+    <w:lsdException w:name="Light Shading Accent 3" w:uiPriority="60"/>
+    <w:lsdException w:name="Light List Accent 3" w:uiPriority="61"/>
+    <w:lsdException w:name="Light Grid Accent 3" w:uiPriority="62"/>
+    <w:lsdException w:name="Medium Shading 1 Accent 3" w:uiPriority="63"/>
+    <w:lsdException w:name="Medium Shading 2 Accent 3" w:uiPriority="64"/>
+    <w:lsdException w:name="Medium List 1 Accent 3" w:uiPriority="65"/>
+    <w:lsdException w:name="Medium List 2 Accent 3" w:uiPriority="66"/>
+    <w:lsdException w:name="Medium Grid 1 Accent 3" w:uiPriority="67"/>
+    <w:lsdException w:name="Medium Grid 2 Accent 3" w:uiPriority="68"/>
+    <w:lsdException w:name="Medium Grid 3 Accent 3" w:uiPriority="69"/>
+    <w:lsdException w:name="Dark List Accent 3" w:uiPriority="70"/>
+    <w:lsdException w:name="Colorful Shading Accent 3" w:uiPriority="71"/>
+    <w:lsdException w:name="Colorful List Accent 3" w:uiPriority="72"/>
+    <w:lsdException w:name="Colorful Grid Accent 3" w:uiPriority="73"/>
+    <w:lsdException w:name="Light Shading Accent 4" w:uiPriority="60"/>
+    <w:lsdException w:name="Light List Accent 4" w:uiPriority="61"/>
+    <w:lsdException w:name="Light Grid Accent 4" w:uiPriority="62"/>
+    <w:lsdException w:name="Medium Shading 1 Accent 4" w:uiPriority="63"/>
+    <w:lsdException w:name="Medium Shading 2 Accent 4" w:uiPriority="64"/>
+    <w:lsdException w:name="Medium List 1 Accent 4" w:uiPriority="65"/>
+    <w:lsdException w:name="Medium List 2 Accent 4" w:uiPriority="66"/>
+    <w:lsdException w:name="Medium Grid 1 Accent 4" w:uiPriority="67"/>
+    <w:lsdException w:name="Medium Grid 2 Accent 4" w:uiPriority="68"/>
+    <w:lsdException w:name="Medium Grid 3 Accent 4" w:uiPriority="69"/>
+    <w:lsdException w:name="Dark List Accent 4" w:uiPriority="70"/>
+    <w:lsdException w:name="Colorful Shading Accent 4" w:uiPriority="71"/>
+    <w:lsdException w:name="Colorful List Accent 4" w:uiPriority="72"/>
+    <w:lsdException w:name="Colorful Grid Accent 4" w:uiPriority="73"/>
+    <w:lsdException w:name="Light Shading Accent 5" w:uiPriority="60"/>
+    <w:lsdException w:name="Light List Accent 5" w:uiPriority="61"/>
+    <w:lsdException w:name="Light Grid Accent 5" w:uiPriority="62"/>
+    <w:lsdException w:name="Medium Shading 1 Accent 5" w:uiPriority="63"/>
+    <w:lsdException w:name="Medium Shading 2 Accent 5" w:uiPriority="64"/>
+    <w:lsdException w:name="Medium List 1 Accent 5" w:uiPriority="65"/>
+    <w:lsdException w:name="Medium List 2 Accent 5" w:uiPriority="66"/>
+    <w:lsdException w:name="Medium Grid 1 Accent 5" w:uiPriority="67"/>
+    <w:lsdException w:name="Medium Grid 2 Accent 5" w:uiPriority="68"/>
+    <w:lsdException w:name="Medium Grid 3 Accent 5" w:uiPriority="69"/>
+    <w:lsdException w:name="Dark List Accent 5" w:uiPriority="70"/>
+    <w:lsdException w:name="Colorful Shading Accent 5" w:uiPriority="71"/>
+    <w:lsdException w:name="Colorful List Accent 5" w:uiPriority="72"/>
+    <w:lsdException w:name="Colorful Grid Accent 5" w:uiPriority="73"/>
+    <w:lsdException w:name="Light Shading Accent 6" w:uiPriority="60"/>
+    <w:lsdException w:name="Light List Accent 6" w:uiPriority="61"/>
+    <w:lsdException w:name="Light Grid Accent 6" w:uiPriority="62"/>
+    <w:lsdException w:name="Medium Shading 1 Accent 6" w:uiPriority="63"/>
+    <w:lsdException w:name="Medium Shading 2 Accent 6" w:uiPriority="64"/>
+    <w:lsdException w:name="Medium List 1 Accent 6" w:uiPriority="65"/>
+    <w:lsdException w:name="Medium List 2 Accent 6" w:uiPriority="66"/>
+    <w:lsdException w:name="Medium Grid 1 Accent 6" w:uiPriority="67"/>
+    <w:lsdException w:name="Medium Grid 2 Accent 6" w:uiPriority="68"/>
+    <w:lsdException w:name="Medium Grid 3 Accent 6" w:uiPriority="69"/>
+    <w:lsdException w:name="Dark List Accent 6" w:uiPriority="70"/>
+    <w:lsdException w:name="Colorful Shading Accent 6" w:uiPriority="71"/>
+    <w:lsdException w:name="Colorful List Accent 6" w:uiPriority="72"/>
+    <w:lsdException w:name="Colorful Grid Accent 6" w:uiPriority="73"/>
+    <w:lsdException w:name="Subtle Emphasis" w:uiPriority="19" w:qFormat="1"/>
+    <w:lsdException w:name="Intense Emphasis" w:uiPriority="21" w:qFormat="1"/>
+    <w:lsdException w:name="Subtle Reference" w:uiPriority="31" w:qFormat="1"/>
+    <w:lsdException w:name="Intense Reference" w:uiPriority="32" w:qFormat="1"/>
+    <w:lsdException w:name="Book Title" w:uiPriority="33" w:qFormat="1"/>
+    <w:lsdException w:name="Bibliography" w:semiHidden="1" w:uiPriority="37" w:unhideWhenUsed="1"/>
+    <w:lsdException w:name="TOC Heading" w:semiHidden="1" w:uiPriority="39" w:unhideWhenUsed="1" w:qFormat="1"/>
+    <w:lsdException w:name="Plain Table 1" w:uiPriority="41"/>
+    <w:lsdException w:name="Plain Table 2" w:uiPriority="42"/>
+    <w:lsdException w:name="Plain Table 3" w:uiPriority="43"/>
+    <w:lsdException w:name="Plain Table 4" w:uiPriority="44"/>
+    <w:lsdException w:name="Plain Table 5" w:uiPriority="45"/>
+    <w:lsdException w:name="Grid Table Light" w:uiPriority="40"/>
+    <w:lsdException w:name="Grid Table 1 Light" w:uiPriority="46"/>
+    <w:lsdException w:name="Grid Table 2" w:uiPriority="47"/>
+    <w:lsdException w:name="Grid Table 3" w:uiPriority="48"/>
+    <w:lsdException w:name="Grid Table 4" w:uiPriority="49"/>
+    <w:lsdException w:name="Grid Table 5 Dark" w:uiPriority="50"/>
+    <w:lsdException w:name="Grid Table 6 Colorful" w:uiPriority="51"/>
+    <w:lsdException w:name="Grid Table 7 Colorful" w:uiPriority="52"/>
+    <w:lsdException w:name="Grid Table 1 Light Accent 1" w:uiPriority="46"/>
+    <w:lsdException w:name="Grid Table 2 Accent 1" w:uiPriority="47"/>
+    <w:lsdException w:name="Grid Table 3 Accent 1" w:uiPriority="48"/>
+    <w:lsdException w:name="Grid Table 4 Accent 1" w:uiPriority="49"/>
+    <w:lsdException w:name="Grid Table 5 Dark Accent 1" w:uiPriority="50"/>
+    <w:lsdException w:name="Grid Table 6 Colorful Accent 1" w:uiPriority="51"/>
+    <w:lsdException w:name="Grid Table 7 Colorful Accent 1" w:uiPriority="52"/>
+    <w:lsdException w:name="Grid Table 1 Light Accent 2" w:uiPriority="46"/>
+    <w:lsdException w:name="Grid Table 2 Accent 2" w:uiPriority="47"/>
+    <w:lsdException w:name="Grid Table 3 Accent 2" w:uiPriority="48"/>
+    <w:lsdException w:name="Grid Table 4 Accent 2" w:uiPriority="49"/>
+    <w:lsdException w:name="Grid Table 5 Dark Accent 2" w:uiPriority="50"/>
+    <w:lsdException w:name="Grid Table 6 Colorful Accent 2" w:uiPriority="51"/>
+    <w:lsdException w:name="Grid Table 7 Colorful Accent 2" w:uiPriority="52"/>
+    <w:lsdException w:name="Grid Table 1 Light Accent 3" w:uiPriority="46"/>
+    <w:lsdException w:name="Grid Table 2 Accent 3" w:uiPriority="47"/>
+    <w:lsdException w:name="Grid Table 3 Accent 3" w:uiPriority="48"/>
+    <w:lsdException w:name="Grid Table 4 Accent 3" w:uiPriority="49"/>
+    <w:lsdException w:name="Grid Table 5 Dark Accent 3" w:uiPriority="50"/>
+    <w:lsdException w:name="Grid Table 6 Colorful Accent 3" w:uiPriority="51"/>
+    <w:lsdException w:name="Grid Table 7 Colorful Accent 3" w:uiPriority="52"/>
+    <w:lsdException w:name="Grid Table 1 Light Accent 4" w:uiPriority="46"/>
+    <w:lsdException w:name="Grid Table 2 Accent 4" w:uiPriority="47"/>
+    <w:lsdException w:name="Grid Table 3 Accent 4" w:uiPriority="48"/>
+    <w:lsdException w:name="Grid Table 4 Accent 4" w:uiPriority="49"/>
+    <w:lsdException w:name="Grid Table 5 Dark Accent 4" w:uiPriority="50"/>
+    <w:lsdException w:name="Grid Table 6 Colorful Accent 4" w:uiPriority="51"/>
+    <w:lsdException w:name="Grid Table 7 Colorful Accent 4" w:uiPriority="52"/>
+    <w:lsdException w:name="Grid Table 1 Light Accent 5" w:uiPriority="46"/>
+    <w:lsdException w:name="Grid Table 2 Accent 5" w:uiPriority="47"/>
+    <w:lsdException w:name="Grid Table 3 Accent 5" w:uiPriority="48"/>
+    <w:lsdException w:name="Grid Table 4 Accent 5" w:uiPriority="49"/>
+    <w:lsdException w:name="Grid Table 5 Dark Accent 5" w:uiPriority="50"/>
+    <w:lsdException w:name="Grid Table 6 Colorful Accent 5" w:uiPriority="51"/>
+    <w:lsdException w:name="Grid Table 7 Colorful Accent 5" w:uiPriority="52"/>
+    <w:lsdException w:name="Grid Table 1 Light Accent 6" w:uiPriority="46"/>
+    <w:lsdException w:name="Grid Table 2 Accent 6" w:uiPriority="47"/>
+    <w:lsdException w:name="Grid Table 3 Accent 6" w:uiPriority="48"/>
+    <w:lsdException w:name="Grid Table 4 Accent 6" w:uiPriority="49"/>
+    <w:lsdException w:name="Grid Table 5 Dark Accent 6" w:uiPriority="50"/>
+    <w:lsdException w:name="Grid Table 6 Colorful Accent 6" w:uiPriority="51"/>
+    <w:lsdException w:name="Grid Table 7 Colorful Accent 6" w:uiPriority="52"/>
+    <w:lsdException w:name="List Table 1 Light" w:uiPriority="46"/>
+    <w:lsdException w:name="List Table 2" w:uiPriority="47"/>
+    <w:lsdException w:name="List Table 3" w:uiPriority="48"/>
+    <w:lsdException w:name="List Table 4" w:uiPriority="49"/>
+    <w:lsdException w:name="List Table 5 Dark" w:uiPriority="50"/>
+    <w:lsdException w:name="List Table 6 Colorful" w:uiPriority="51"/>
+    <w:lsdException w:name="List Table 7 Colorful" w:uiPriority="52"/>
+    <w:lsdException w:name="List Table 1 Light Accent 1" w:uiPriority="46"/>
+    <w:lsdException w:name="List Table 2 Accent 1" w:uiPriority="47"/>
+    <w:lsdException w:name="List Table 3 Accent 1" w:uiPriority="48"/>
+    <w:lsdException w:name="List Table 4 Accent 1" w:uiPriority="49"/>
+    <w:lsdException w:name="List Table 5 Dark Accent 1" w:uiPriority="50"/>
+    <w:lsdException w:name="List Table 6 Colorful Accent 1" w:uiPriority="51"/>
+    <w:lsdException w:name="List Table 7 Colorful Accent 1" w:uiPriority="52"/>
+    <w:lsdException w:name="List Table 1 Light Accent 2" w:uiPriority="46"/>
+    <w:lsdException w:name="List Table 2 Accent 2" w:uiPriority="47"/>
+    <w:lsdException w:name="List Table 3 Accent 2" w:uiPriority="48"/>
+    <w:lsdException w:name="List Table 4 Accent 2" w:uiPriority="49"/>
+    <w:lsdException w:name="List Table 5 Dark Accent 2" w:uiPriority="50"/>
+    <w:lsdException w:name="List Table 6 Colorful Accent 2" w:uiPriority="51"/>
+    <w:lsdException w:name="List Table 7 Colorful Accent 2" w:uiPriority="52"/>
+    <w:lsdException w:name="List Table 1 Light Accent 3" w:uiPriority="46"/>
+    <w:lsdException w:name="List Table 2 Accent 3" w:uiPriority="47"/>
+    <w:lsdException w:name="List Table 3 Accent 3" w:uiPriority="48"/>
+    <w:lsdException w:name="List Table 4 Accent 3" w:uiPriority="49"/>
+    <w:lsdException w:name="List Table 5 Dark Accent 3" w:uiPriority="50"/>
+    <w:lsdException w:name="List Table 6 Colorful Accent 3" w:uiPriority="51"/>
+    <w:lsdException w:name="List Table 7 Colorful Accent 3" w:uiPriority="52"/>
+    <w:lsdException w:name="List Table 1 Light Accent 4" w:uiPriority="46"/>
+    <w:lsdException w:name="List Table 2 Accent 4" w:uiPriority="47"/>
+    <w:lsdException w:name="List Table 3 Accent 4" w:uiPriority="48"/>
+    <w:lsdException w:name="List Table 4 Accent 4" w:uiPriority="49"/>
+    <w:lsdException w:name="List Table 5 Dark Accent 4" w:uiPriority="50"/>
+    <w:lsdException w:name="List Table 6 Colorful Accent 4" w:uiPriority="51"/>
+    <w:lsdException w:name="List Table 7 Colorful Accent 4" w:uiPriority="52"/>
+    <w:lsdException w:name="List Table 1 Light Accent 5" w:uiPriority="46"/>
+    <w:lsdException w:name="List Table 2 Accent 5" w:uiPriority="47"/>
+    <w:lsdException w:name="List Table 3 Accent 5" w:uiPriority="48"/>
+    <w:lsdException w:name="List Table 4 Accent 5" w:uiPriority="49"/>
+    <w:lsdException w:name="List Table 5 Dark Accent 5" w:uiPriority="50"/>
+    <w:lsdException w:name="List Table 6 Colorful Accent 5" w:uiPriority="51"/>
+    <w:lsdException w:name="List Table 7 Colorful Accent 5" w:uiPriority="52"/>
+    <w:lsdException w:name="List Table 1 Light Accent 6" w:uiPriority="46"/>
+    <w:lsdException w:name="List Table 2 Accent 6" w:uiPriority="47"/>
+    <w:lsdException w:name="List Table 3 Accent 6" w:uiPriority="48"/>
+    <w:lsdException w:name="List Table 4 Accent 6" w:uiPriority="49"/>
+    <w:lsdException w:name="List Table 5 Dark Accent 6" w:uiPriority="50"/>
+    <w:lsdException w:name="List Table 6 Colorful Accent 6" w:uiPriority="51"/>
+    <w:lsdException w:name="List Table 7 Colorful Accent 6" w:uiPriority="52"/>
   </w:latentStyles>
   <w:style w:type="paragraph" w:default="1" w:styleId="Normal">
     <w:name w:val="Normal"/>
@@ -1996,7 +2451,6 @@
     <w:uiPriority w:val="99"/>
     <w:semiHidden/>
     <w:unhideWhenUsed/>
-    <w:qFormat/>
     <w:tblPr>
       <w:tblInd w:w="0" w:type="dxa"/>
       <w:tblCellMar>
@@ -2041,7 +2495,7 @@
 </file>
 
 <file path=word/glossary/webSettings.xml><?xml version="1.0" encoding="utf-8"?>
-<w:webSettings xmlns:r="http://schemas.openxmlformats.org/officeDocument/2006/relationships" xmlns:w="http://schemas.openxmlformats.org/wordprocessingml/2006/main">
+<w:webSettings xmlns:mc="http://schemas.openxmlformats.org/markup-compatibility/2006" xmlns:r="http://schemas.openxmlformats.org/officeDocument/2006/relationships" xmlns:w="http://schemas.openxmlformats.org/wordprocessingml/2006/main" xmlns:w14="http://schemas.microsoft.com/office/word/2010/wordml" xmlns:w15="http://schemas.microsoft.com/office/word/2012/wordml" mc:Ignorable="w14 w15">
   <w:optimizeForBrowser/>
   <w:allowPNG/>
 </w:webSettings>
@@ -2305,6 +2759,12 @@
 </file>
 
 <file path=customXml/item1.xml><?xml version="1.0" encoding="utf-8"?>
+<p:properties xmlns:p="http://schemas.microsoft.com/office/2006/metadata/properties" xmlns:xsi="http://www.w3.org/2001/XMLSchema-instance" xmlns:pc="http://schemas.microsoft.com/office/infopath/2007/PartnerControls">
+  <documentManagement/>
+</p:properties>
+</file>
+
+<file path=customXml/item2.xml><?xml version="1.0" encoding="utf-8"?>
 <ct:contentTypeSchema xmlns:ct="http://schemas.microsoft.com/office/2006/metadata/contentType" xmlns:ma="http://schemas.microsoft.com/office/2006/metadata/properties/metaAttributes" ct:_="" ma:_="" ma:contentTypeName="Document" ma:contentTypeID="0x0101001B28B7EE6F861845B848D5822F8BC5D9" ma:contentTypeVersion="0" ma:contentTypeDescription="Create a new document." ma:contentTypeScope="" ma:versionID="096bf3a698d960f1f1d53f757300a159">
   <xsd:schema xmlns:xsd="http://www.w3.org/2001/XMLSchema" xmlns:xs="http://www.w3.org/2001/XMLSchema" xmlns:p="http://schemas.microsoft.com/office/2006/metadata/properties" targetNamespace="http://schemas.microsoft.com/office/2006/metadata/properties" ma:root="true" ma:fieldsID="abc59ee2edf01cfb808cadb27e045d28">
     <xsd:element name="properties">
@@ -2418,12 +2878,6 @@
 </ct:contentTypeSchema>
 </file>
 
-<file path=customXml/item2.xml><?xml version="1.0" encoding="utf-8"?>
-<p:properties xmlns:p="http://schemas.microsoft.com/office/2006/metadata/properties" xmlns:xsi="http://www.w3.org/2001/XMLSchema-instance" xmlns:pc="http://schemas.microsoft.com/office/infopath/2007/PartnerControls">
-  <documentManagement/>
-</p:properties>
-</file>
-
 <file path=customXml/item3.xml><?xml version="1.0" encoding="utf-8"?>
 <?mso-contentType ?>
 <FormTemplates xmlns="http://schemas.microsoft.com/sharepoint/v3/contenttype/forms">
@@ -2434,6 +2888,15 @@
 </file>
 
 <file path=customXml/itemProps1.xml><?xml version="1.0" encoding="utf-8"?>
+<ds:datastoreItem xmlns:ds="http://schemas.openxmlformats.org/officeDocument/2006/customXml" ds:itemID="{10D6A196-A200-450C-BCD6-9A3392E2914A}">
+  <ds:schemaRefs>
+    <ds:schemaRef ds:uri="http://schemas.microsoft.com/office/2006/metadata/properties"/>
+    <ds:schemaRef ds:uri="http://schemas.microsoft.com/office/infopath/2007/PartnerControls"/>
+  </ds:schemaRefs>
+</ds:datastoreItem>
+</file>
+
+<file path=customXml/itemProps2.xml><?xml version="1.0" encoding="utf-8"?>
 <ds:datastoreItem xmlns:ds="http://schemas.openxmlformats.org/officeDocument/2006/customXml" ds:itemID="{A6756F5E-0B78-4969-BDA3-AE110D7FA393}">
   <ds:schemaRefs>
     <ds:schemaRef ds:uri="http://schemas.microsoft.com/office/2006/metadata/contentType"/>
@@ -2449,15 +2912,6 @@
 </ds:datastoreItem>
 </file>
 
-<file path=customXml/itemProps2.xml><?xml version="1.0" encoding="utf-8"?>
-<ds:datastoreItem xmlns:ds="http://schemas.openxmlformats.org/officeDocument/2006/customXml" ds:itemID="{10D6A196-A200-450C-BCD6-9A3392E2914A}">
-  <ds:schemaRefs>
-    <ds:schemaRef ds:uri="http://schemas.microsoft.com/office/2006/metadata/properties"/>
-    <ds:schemaRef ds:uri="http://schemas.microsoft.com/office/infopath/2007/PartnerControls"/>
-  </ds:schemaRefs>
-</ds:datastoreItem>
-</file>
-
 <file path=customXml/itemProps3.xml><?xml version="1.0" encoding="utf-8"?>
 <ds:datastoreItem xmlns:ds="http://schemas.openxmlformats.org/officeDocument/2006/customXml" ds:itemID="{E4E71D74-CCBD-4CC4-95CD-8A7B3AEA9789}">
   <ds:schemaRefs>

</xml_diff>